<commit_message>
add get all categories
</commit_message>
<xml_diff>
--- a/recipes_api/recipes_api_documentation.docx
+++ b/recipes_api/recipes_api_documentation.docx
@@ -12,6 +12,7 @@
           <w:szCs w:val="48"/>
         </w:rPr>
       </w:pPr>
+      <w:proofErr w:type="spellStart"/>
       <w:r>
         <w:rPr>
           <w:rFonts w:ascii="Open Sans" w:hAnsi="Open Sans" w:cs="Open Sans"/>
@@ -19,8 +20,49 @@
           <w:sz w:val="48"/>
           <w:szCs w:val="48"/>
         </w:rPr>
-        <w:t>Recipes Api Documentation</w:t>
-      </w:r>
+        <w:t>Recipes</w:t>
+      </w:r>
+      <w:proofErr w:type="spellEnd"/>
+      <w:r>
+        <w:rPr>
+          <w:rFonts w:ascii="Open Sans" w:hAnsi="Open Sans" w:cs="Open Sans"/>
+          <w:b/>
+          <w:sz w:val="48"/>
+          <w:szCs w:val="48"/>
+        </w:rPr>
+        <w:t xml:space="preserve"> </w:t>
+      </w:r>
+      <w:proofErr w:type="spellStart"/>
+      <w:r>
+        <w:rPr>
+          <w:rFonts w:ascii="Open Sans" w:hAnsi="Open Sans" w:cs="Open Sans"/>
+          <w:b/>
+          <w:sz w:val="48"/>
+          <w:szCs w:val="48"/>
+        </w:rPr>
+        <w:t>Api</w:t>
+      </w:r>
+      <w:proofErr w:type="spellEnd"/>
+      <w:r>
+        <w:rPr>
+          <w:rFonts w:ascii="Open Sans" w:hAnsi="Open Sans" w:cs="Open Sans"/>
+          <w:b/>
+          <w:sz w:val="48"/>
+          <w:szCs w:val="48"/>
+        </w:rPr>
+        <w:t xml:space="preserve"> </w:t>
+      </w:r>
+      <w:proofErr w:type="spellStart"/>
+      <w:r>
+        <w:rPr>
+          <w:rFonts w:ascii="Open Sans" w:hAnsi="Open Sans" w:cs="Open Sans"/>
+          <w:b/>
+          <w:sz w:val="48"/>
+          <w:szCs w:val="48"/>
+        </w:rPr>
+        <w:t>Documentation</w:t>
+      </w:r>
+      <w:proofErr w:type="spellEnd"/>
     </w:p>
     <w:p>
       <w:pPr>
@@ -73,24 +115,64 @@
           <w:sz w:val="24"/>
           <w:szCs w:val="24"/>
         </w:rPr>
-        <w:t>Get all users</w:t>
-      </w:r>
-    </w:p>
-    <w:p>
-      <w:pPr>
-        <w:spacing w:line="240" w:lineRule="auto"/>
-        <w:ind w:firstLine="360"/>
-        <w:rPr>
-          <w:rFonts w:ascii="Open Sans" w:hAnsi="Open Sans" w:cs="Open Sans"/>
-          <w:b/>
-        </w:rPr>
-      </w:pPr>
-      <w:r>
-        <w:rPr>
-          <w:rFonts w:ascii="Open Sans" w:hAnsi="Open Sans" w:cs="Open Sans"/>
-          <w:b/>
-        </w:rPr>
-        <w:t xml:space="preserve">Method: </w:t>
+        <w:t xml:space="preserve">Get </w:t>
+      </w:r>
+      <w:proofErr w:type="spellStart"/>
+      <w:r>
+        <w:rPr>
+          <w:rFonts w:ascii="Open Sans" w:hAnsi="Open Sans" w:cs="Open Sans"/>
+          <w:b/>
+          <w:sz w:val="24"/>
+          <w:szCs w:val="24"/>
+        </w:rPr>
+        <w:t>all</w:t>
+      </w:r>
+      <w:proofErr w:type="spellEnd"/>
+      <w:r>
+        <w:rPr>
+          <w:rFonts w:ascii="Open Sans" w:hAnsi="Open Sans" w:cs="Open Sans"/>
+          <w:b/>
+          <w:sz w:val="24"/>
+          <w:szCs w:val="24"/>
+        </w:rPr>
+        <w:t xml:space="preserve"> </w:t>
+      </w:r>
+      <w:proofErr w:type="spellStart"/>
+      <w:r>
+        <w:rPr>
+          <w:rFonts w:ascii="Open Sans" w:hAnsi="Open Sans" w:cs="Open Sans"/>
+          <w:b/>
+          <w:sz w:val="24"/>
+          <w:szCs w:val="24"/>
+        </w:rPr>
+        <w:t>users</w:t>
+      </w:r>
+      <w:proofErr w:type="spellEnd"/>
+    </w:p>
+    <w:p>
+      <w:pPr>
+        <w:spacing w:line="240" w:lineRule="auto"/>
+        <w:ind w:firstLine="360"/>
+        <w:rPr>
+          <w:rFonts w:ascii="Open Sans" w:hAnsi="Open Sans" w:cs="Open Sans"/>
+          <w:b/>
+        </w:rPr>
+      </w:pPr>
+      <w:proofErr w:type="spellStart"/>
+      <w:r>
+        <w:rPr>
+          <w:rFonts w:ascii="Open Sans" w:hAnsi="Open Sans" w:cs="Open Sans"/>
+          <w:b/>
+        </w:rPr>
+        <w:t>Method</w:t>
+      </w:r>
+      <w:proofErr w:type="spellEnd"/>
+      <w:r>
+        <w:rPr>
+          <w:rFonts w:ascii="Open Sans" w:hAnsi="Open Sans" w:cs="Open Sans"/>
+          <w:b/>
+        </w:rPr>
+        <w:t xml:space="preserve">: </w:t>
       </w:r>
       <w:r>
         <w:rPr>
@@ -157,33 +239,33 @@
           <w:sz w:val="24"/>
           <w:szCs w:val="24"/>
         </w:rPr>
-        <w:t xml:space="preserve">Get </w:t>
-      </w:r>
-      <w:r>
-        <w:rPr>
-          <w:rFonts w:ascii="Open Sans" w:hAnsi="Open Sans" w:cs="Open Sans"/>
-          <w:b/>
-          <w:sz w:val="24"/>
-          <w:szCs w:val="24"/>
-        </w:rPr>
-        <w:t>user by id</w:t>
-      </w:r>
-    </w:p>
-    <w:p>
-      <w:pPr>
-        <w:spacing w:line="240" w:lineRule="auto"/>
-        <w:ind w:firstLine="360"/>
-        <w:rPr>
-          <w:rFonts w:ascii="Open Sans" w:hAnsi="Open Sans" w:cs="Open Sans"/>
-          <w:b/>
-        </w:rPr>
-      </w:pPr>
-      <w:r>
-        <w:rPr>
-          <w:rFonts w:ascii="Open Sans" w:hAnsi="Open Sans" w:cs="Open Sans"/>
-          <w:b/>
-        </w:rPr>
-        <w:t xml:space="preserve">Method: </w:t>
+        <w:t>Get user by id</w:t>
+      </w:r>
+    </w:p>
+    <w:p>
+      <w:pPr>
+        <w:spacing w:line="240" w:lineRule="auto"/>
+        <w:ind w:firstLine="360"/>
+        <w:rPr>
+          <w:rFonts w:ascii="Open Sans" w:hAnsi="Open Sans" w:cs="Open Sans"/>
+          <w:b/>
+        </w:rPr>
+      </w:pPr>
+      <w:proofErr w:type="spellStart"/>
+      <w:r>
+        <w:rPr>
+          <w:rFonts w:ascii="Open Sans" w:hAnsi="Open Sans" w:cs="Open Sans"/>
+          <w:b/>
+        </w:rPr>
+        <w:t>Method</w:t>
+      </w:r>
+      <w:proofErr w:type="spellEnd"/>
+      <w:r>
+        <w:rPr>
+          <w:rFonts w:ascii="Open Sans" w:hAnsi="Open Sans" w:cs="Open Sans"/>
+          <w:b/>
+        </w:rPr>
+        <w:t xml:space="preserve">: </w:t>
       </w:r>
       <w:r>
         <w:rPr>
@@ -225,6 +307,7 @@
           <w:rFonts w:ascii="Open Sans" w:hAnsi="Open Sans" w:cs="Open Sans"/>
         </w:rPr>
       </w:pPr>
+      <w:proofErr w:type="spellStart"/>
       <w:r>
         <w:rPr>
           <w:rFonts w:ascii="Open Sans" w:hAnsi="Open Sans" w:cs="Open Sans"/>
@@ -232,6 +315,7 @@
         </w:rPr>
         <w:t>example</w:t>
       </w:r>
+      <w:proofErr w:type="spellEnd"/>
       <w:r>
         <w:rPr>
           <w:rFonts w:ascii="Open Sans" w:hAnsi="Open Sans" w:cs="Open Sans"/>
@@ -281,24 +365,44 @@
           <w:sz w:val="24"/>
           <w:szCs w:val="24"/>
         </w:rPr>
-        <w:t>User login</w:t>
-      </w:r>
-    </w:p>
-    <w:p>
-      <w:pPr>
-        <w:spacing w:line="240" w:lineRule="auto"/>
-        <w:ind w:firstLine="360"/>
-        <w:rPr>
-          <w:rFonts w:ascii="Open Sans" w:hAnsi="Open Sans" w:cs="Open Sans"/>
-          <w:b/>
-        </w:rPr>
-      </w:pPr>
-      <w:r>
-        <w:rPr>
-          <w:rFonts w:ascii="Open Sans" w:hAnsi="Open Sans" w:cs="Open Sans"/>
-          <w:b/>
-        </w:rPr>
-        <w:t xml:space="preserve">Method: </w:t>
+        <w:t xml:space="preserve">User </w:t>
+      </w:r>
+      <w:proofErr w:type="spellStart"/>
+      <w:r>
+        <w:rPr>
+          <w:rFonts w:ascii="Open Sans" w:hAnsi="Open Sans" w:cs="Open Sans"/>
+          <w:b/>
+          <w:sz w:val="24"/>
+          <w:szCs w:val="24"/>
+        </w:rPr>
+        <w:t>login</w:t>
+      </w:r>
+      <w:proofErr w:type="spellEnd"/>
+    </w:p>
+    <w:p>
+      <w:pPr>
+        <w:spacing w:line="240" w:lineRule="auto"/>
+        <w:ind w:firstLine="360"/>
+        <w:rPr>
+          <w:rFonts w:ascii="Open Sans" w:hAnsi="Open Sans" w:cs="Open Sans"/>
+          <w:b/>
+        </w:rPr>
+      </w:pPr>
+      <w:proofErr w:type="spellStart"/>
+      <w:r>
+        <w:rPr>
+          <w:rFonts w:ascii="Open Sans" w:hAnsi="Open Sans" w:cs="Open Sans"/>
+          <w:b/>
+        </w:rPr>
+        <w:t>Method</w:t>
+      </w:r>
+      <w:proofErr w:type="spellEnd"/>
+      <w:r>
+        <w:rPr>
+          <w:rFonts w:ascii="Open Sans" w:hAnsi="Open Sans" w:cs="Open Sans"/>
+          <w:b/>
+        </w:rPr>
+        <w:t xml:space="preserve">: </w:t>
       </w:r>
       <w:r>
         <w:rPr>
@@ -377,93 +481,79 @@
           <w:rFonts w:ascii="Open Sans" w:hAnsi="Open Sans" w:cs="Open Sans"/>
         </w:rPr>
         <w:tab/>
-      </w:r>
-      <w:r>
-        <w:rPr>
-          <w:rFonts w:ascii="Open Sans" w:hAnsi="Open Sans" w:cs="Open Sans"/>
-        </w:rPr>
         <w:t>“</w:t>
       </w:r>
-      <w:r>
-        <w:rPr>
-          <w:rFonts w:ascii="Open Sans" w:hAnsi="Open Sans" w:cs="Open Sans"/>
-        </w:rPr>
-        <w:t xml:space="preserve">username“: </w:t>
-      </w:r>
-      <w:r>
-        <w:rPr>
-          <w:rFonts w:ascii="Open Sans" w:hAnsi="Open Sans" w:cs="Open Sans"/>
-        </w:rPr>
+      <w:proofErr w:type="spellStart"/>
+      <w:r>
+        <w:rPr>
+          <w:rFonts w:ascii="Open Sans" w:hAnsi="Open Sans" w:cs="Open Sans"/>
+        </w:rPr>
+        <w:t>username</w:t>
+      </w:r>
+      <w:proofErr w:type="spellEnd"/>
+      <w:r>
+        <w:rPr>
+          <w:rFonts w:ascii="Open Sans" w:hAnsi="Open Sans" w:cs="Open Sans"/>
+        </w:rPr>
+        <w:t>“: “{</w:t>
+      </w:r>
+      <w:proofErr w:type="spellStart"/>
+      <w:r>
+        <w:rPr>
+          <w:rFonts w:ascii="Open Sans" w:hAnsi="Open Sans" w:cs="Open Sans"/>
+        </w:rPr>
+        <w:t>username</w:t>
+      </w:r>
+      <w:proofErr w:type="spellEnd"/>
+      <w:r>
+        <w:rPr>
+          <w:rFonts w:ascii="Open Sans" w:hAnsi="Open Sans" w:cs="Open Sans"/>
+        </w:rPr>
+        <w:t>}“,</w:t>
+      </w:r>
+    </w:p>
+    <w:p>
+      <w:pPr>
+        <w:spacing w:line="240" w:lineRule="auto"/>
+        <w:ind w:firstLine="360"/>
+        <w:rPr>
+          <w:rFonts w:ascii="Open Sans" w:hAnsi="Open Sans" w:cs="Open Sans"/>
+        </w:rPr>
+      </w:pPr>
+      <w:r>
+        <w:rPr>
+          <w:rFonts w:ascii="Open Sans" w:hAnsi="Open Sans" w:cs="Open Sans"/>
+        </w:rPr>
+        <w:tab/>
         <w:t>“</w:t>
       </w:r>
-      <w:r>
-        <w:rPr>
-          <w:rFonts w:ascii="Open Sans" w:hAnsi="Open Sans" w:cs="Open Sans"/>
-        </w:rPr>
-        <w:t>{</w:t>
-      </w:r>
-      <w:r>
-        <w:rPr>
-          <w:rFonts w:ascii="Open Sans" w:hAnsi="Open Sans" w:cs="Open Sans"/>
-        </w:rPr>
-        <w:t>username</w:t>
-      </w:r>
-      <w:r>
-        <w:rPr>
-          <w:rFonts w:ascii="Open Sans" w:hAnsi="Open Sans" w:cs="Open Sans"/>
-        </w:rPr>
-        <w:t>}“,</w:t>
-      </w:r>
-    </w:p>
-    <w:p>
-      <w:pPr>
-        <w:spacing w:line="240" w:lineRule="auto"/>
-        <w:ind w:firstLine="360"/>
-        <w:rPr>
-          <w:rFonts w:ascii="Open Sans" w:hAnsi="Open Sans" w:cs="Open Sans"/>
-        </w:rPr>
-      </w:pPr>
-      <w:r>
-        <w:rPr>
-          <w:rFonts w:ascii="Open Sans" w:hAnsi="Open Sans" w:cs="Open Sans"/>
-        </w:rPr>
-        <w:tab/>
-      </w:r>
-      <w:r>
-        <w:rPr>
-          <w:rFonts w:ascii="Open Sans" w:hAnsi="Open Sans" w:cs="Open Sans"/>
-        </w:rPr>
-        <w:t>“</w:t>
-      </w:r>
+      <w:proofErr w:type="spellStart"/>
       <w:r>
         <w:rPr>
           <w:rFonts w:ascii="Open Sans" w:hAnsi="Open Sans" w:cs="Open Sans"/>
         </w:rPr>
         <w:t>pass</w:t>
       </w:r>
-      <w:r>
-        <w:rPr>
-          <w:rFonts w:ascii="Open Sans" w:hAnsi="Open Sans" w:cs="Open Sans"/>
-        </w:rPr>
-        <w:t>“:</w:t>
-      </w:r>
-      <w:r>
-        <w:rPr>
-          <w:rFonts w:ascii="Open Sans" w:hAnsi="Open Sans" w:cs="Open Sans"/>
-        </w:rPr>
-        <w:t xml:space="preserve"> </w:t>
-      </w:r>
-      <w:r>
-        <w:rPr>
-          <w:rFonts w:ascii="Open Sans" w:hAnsi="Open Sans" w:cs="Open Sans"/>
-        </w:rPr>
-        <w:t>“</w:t>
-      </w:r>
-      <w:r>
-        <w:rPr>
-          <w:rFonts w:ascii="Open Sans" w:hAnsi="Open Sans" w:cs="Open Sans"/>
-        </w:rPr>
-        <w:t>{password}“</w:t>
+      <w:proofErr w:type="spellEnd"/>
+      <w:r>
+        <w:rPr>
+          <w:rFonts w:ascii="Open Sans" w:hAnsi="Open Sans" w:cs="Open Sans"/>
+        </w:rPr>
+        <w:t>“: “{</w:t>
+      </w:r>
+      <w:proofErr w:type="spellStart"/>
+      <w:r>
+        <w:rPr>
+          <w:rFonts w:ascii="Open Sans" w:hAnsi="Open Sans" w:cs="Open Sans"/>
+        </w:rPr>
+        <w:t>password</w:t>
+      </w:r>
+      <w:proofErr w:type="spellEnd"/>
+      <w:r>
+        <w:rPr>
+          <w:rFonts w:ascii="Open Sans" w:hAnsi="Open Sans" w:cs="Open Sans"/>
+        </w:rPr>
+        <w:t>}“</w:t>
       </w:r>
     </w:p>
     <w:p>
@@ -525,6 +615,7 @@
         </w:rPr>
         <w:t xml:space="preserve"> </w:t>
       </w:r>
+      <w:proofErr w:type="spellStart"/>
       <w:r>
         <w:rPr>
           <w:rFonts w:ascii="Open Sans" w:hAnsi="Open Sans" w:cs="Open Sans"/>
@@ -534,22 +625,32 @@
         </w:rPr>
         <w:t>registration</w:t>
       </w:r>
-    </w:p>
-    <w:p>
-      <w:pPr>
-        <w:spacing w:line="240" w:lineRule="auto"/>
-        <w:ind w:firstLine="360"/>
-        <w:rPr>
-          <w:rFonts w:ascii="Open Sans" w:hAnsi="Open Sans" w:cs="Open Sans"/>
-          <w:b/>
-        </w:rPr>
-      </w:pPr>
-      <w:r>
-        <w:rPr>
-          <w:rFonts w:ascii="Open Sans" w:hAnsi="Open Sans" w:cs="Open Sans"/>
-          <w:b/>
-        </w:rPr>
-        <w:t xml:space="preserve">Method: </w:t>
+      <w:proofErr w:type="spellEnd"/>
+    </w:p>
+    <w:p>
+      <w:pPr>
+        <w:spacing w:line="240" w:lineRule="auto"/>
+        <w:ind w:firstLine="360"/>
+        <w:rPr>
+          <w:rFonts w:ascii="Open Sans" w:hAnsi="Open Sans" w:cs="Open Sans"/>
+          <w:b/>
+        </w:rPr>
+      </w:pPr>
+      <w:proofErr w:type="spellStart"/>
+      <w:r>
+        <w:rPr>
+          <w:rFonts w:ascii="Open Sans" w:hAnsi="Open Sans" w:cs="Open Sans"/>
+          <w:b/>
+        </w:rPr>
+        <w:t>Method</w:t>
+      </w:r>
+      <w:proofErr w:type="spellEnd"/>
+      <w:r>
+        <w:rPr>
+          <w:rFonts w:ascii="Open Sans" w:hAnsi="Open Sans" w:cs="Open Sans"/>
+          <w:b/>
+        </w:rPr>
+        <w:t xml:space="preserve">: </w:t>
       </w:r>
       <w:r>
         <w:rPr>
@@ -628,27 +729,52 @@
           <w:rFonts w:ascii="Open Sans" w:hAnsi="Open Sans" w:cs="Open Sans"/>
         </w:rPr>
         <w:tab/>
-        <w:t>"username": "</w:t>
-      </w:r>
-      <w:r>
-        <w:rPr>
-          <w:rFonts w:ascii="Open Sans" w:hAnsi="Open Sans" w:cs="Open Sans"/>
-        </w:rPr>
-        <w:t>{username}</w:t>
-      </w:r>
-      <w:r>
-        <w:rPr>
-          <w:rFonts w:ascii="Open Sans" w:hAnsi="Open Sans" w:cs="Open Sans"/>
-        </w:rPr>
-        <w:t>",</w:t>
-      </w:r>
-      <w:r>
-        <w:rPr>
-          <w:rFonts w:ascii="Open Sans" w:hAnsi="Open Sans" w:cs="Open Sans"/>
-          <w:b/>
-        </w:rPr>
-        <w:t xml:space="preserve"> - require</w:t>
-      </w:r>
+        <w:t>"</w:t>
+      </w:r>
+      <w:proofErr w:type="spellStart"/>
+      <w:r>
+        <w:rPr>
+          <w:rFonts w:ascii="Open Sans" w:hAnsi="Open Sans" w:cs="Open Sans"/>
+        </w:rPr>
+        <w:t>username</w:t>
+      </w:r>
+      <w:proofErr w:type="spellEnd"/>
+      <w:r>
+        <w:rPr>
+          <w:rFonts w:ascii="Open Sans" w:hAnsi="Open Sans" w:cs="Open Sans"/>
+        </w:rPr>
+        <w:t>": "{</w:t>
+      </w:r>
+      <w:proofErr w:type="spellStart"/>
+      <w:r>
+        <w:rPr>
+          <w:rFonts w:ascii="Open Sans" w:hAnsi="Open Sans" w:cs="Open Sans"/>
+        </w:rPr>
+        <w:t>username</w:t>
+      </w:r>
+      <w:proofErr w:type="spellEnd"/>
+      <w:r>
+        <w:rPr>
+          <w:rFonts w:ascii="Open Sans" w:hAnsi="Open Sans" w:cs="Open Sans"/>
+        </w:rPr>
+        <w:t>}",</w:t>
+      </w:r>
+      <w:r>
+        <w:rPr>
+          <w:rFonts w:ascii="Open Sans" w:hAnsi="Open Sans" w:cs="Open Sans"/>
+          <w:b/>
+        </w:rPr>
+        <w:t xml:space="preserve"> - </w:t>
+      </w:r>
+      <w:proofErr w:type="spellStart"/>
+      <w:r>
+        <w:rPr>
+          <w:rFonts w:ascii="Open Sans" w:hAnsi="Open Sans" w:cs="Open Sans"/>
+          <w:b/>
+        </w:rPr>
+        <w:t>require</w:t>
+      </w:r>
+      <w:proofErr w:type="spellEnd"/>
     </w:p>
     <w:p>
       <w:pPr>
@@ -663,27 +789,24 @@
           <w:rFonts w:ascii="Open Sans" w:hAnsi="Open Sans" w:cs="Open Sans"/>
         </w:rPr>
         <w:tab/>
-        <w:t>"email": "</w:t>
-      </w:r>
-      <w:r>
-        <w:rPr>
-          <w:rFonts w:ascii="Open Sans" w:hAnsi="Open Sans" w:cs="Open Sans"/>
-        </w:rPr>
-        <w:t>{email}</w:t>
-      </w:r>
-      <w:r>
-        <w:rPr>
-          <w:rFonts w:ascii="Open Sans" w:hAnsi="Open Sans" w:cs="Open Sans"/>
-        </w:rPr>
-        <w:t>",</w:t>
-      </w:r>
-      <w:r>
-        <w:rPr>
-          <w:rFonts w:ascii="Open Sans" w:hAnsi="Open Sans" w:cs="Open Sans"/>
-          <w:b/>
-        </w:rPr>
-        <w:t xml:space="preserve"> - require</w:t>
-      </w:r>
+        <w:t>"email": "{email}",</w:t>
+      </w:r>
+      <w:r>
+        <w:rPr>
+          <w:rFonts w:ascii="Open Sans" w:hAnsi="Open Sans" w:cs="Open Sans"/>
+          <w:b/>
+        </w:rPr>
+        <w:t xml:space="preserve"> - </w:t>
+      </w:r>
+      <w:proofErr w:type="spellStart"/>
+      <w:r>
+        <w:rPr>
+          <w:rFonts w:ascii="Open Sans" w:hAnsi="Open Sans" w:cs="Open Sans"/>
+          <w:b/>
+        </w:rPr>
+        <w:t>require</w:t>
+      </w:r>
+      <w:proofErr w:type="spellEnd"/>
     </w:p>
     <w:p>
       <w:pPr>
@@ -698,27 +821,52 @@
           <w:rFonts w:ascii="Open Sans" w:hAnsi="Open Sans" w:cs="Open Sans"/>
         </w:rPr>
         <w:tab/>
-        <w:t>"pass": "</w:t>
-      </w:r>
-      <w:r>
-        <w:rPr>
-          <w:rFonts w:ascii="Open Sans" w:hAnsi="Open Sans" w:cs="Open Sans"/>
-        </w:rPr>
-        <w:t>{password}</w:t>
-      </w:r>
-      <w:r>
-        <w:rPr>
-          <w:rFonts w:ascii="Open Sans" w:hAnsi="Open Sans" w:cs="Open Sans"/>
-        </w:rPr>
         <w:t>"</w:t>
       </w:r>
-      <w:r>
-        <w:rPr>
-          <w:rFonts w:ascii="Open Sans" w:hAnsi="Open Sans" w:cs="Open Sans"/>
-          <w:b/>
-        </w:rPr>
-        <w:t xml:space="preserve"> - require</w:t>
-      </w:r>
+      <w:proofErr w:type="spellStart"/>
+      <w:r>
+        <w:rPr>
+          <w:rFonts w:ascii="Open Sans" w:hAnsi="Open Sans" w:cs="Open Sans"/>
+        </w:rPr>
+        <w:t>pass</w:t>
+      </w:r>
+      <w:proofErr w:type="spellEnd"/>
+      <w:r>
+        <w:rPr>
+          <w:rFonts w:ascii="Open Sans" w:hAnsi="Open Sans" w:cs="Open Sans"/>
+        </w:rPr>
+        <w:t>": "{</w:t>
+      </w:r>
+      <w:proofErr w:type="spellStart"/>
+      <w:r>
+        <w:rPr>
+          <w:rFonts w:ascii="Open Sans" w:hAnsi="Open Sans" w:cs="Open Sans"/>
+        </w:rPr>
+        <w:t>password</w:t>
+      </w:r>
+      <w:proofErr w:type="spellEnd"/>
+      <w:r>
+        <w:rPr>
+          <w:rFonts w:ascii="Open Sans" w:hAnsi="Open Sans" w:cs="Open Sans"/>
+        </w:rPr>
+        <w:t>}"</w:t>
+      </w:r>
+      <w:r>
+        <w:rPr>
+          <w:rFonts w:ascii="Open Sans" w:hAnsi="Open Sans" w:cs="Open Sans"/>
+          <w:b/>
+        </w:rPr>
+        <w:t xml:space="preserve"> - </w:t>
+      </w:r>
+      <w:proofErr w:type="spellStart"/>
+      <w:r>
+        <w:rPr>
+          <w:rFonts w:ascii="Open Sans" w:hAnsi="Open Sans" w:cs="Open Sans"/>
+          <w:b/>
+        </w:rPr>
+        <w:t>require</w:t>
+      </w:r>
+      <w:proofErr w:type="spellEnd"/>
     </w:p>
     <w:p>
       <w:pPr>
@@ -745,6 +893,7 @@
           <w:szCs w:val="36"/>
         </w:rPr>
       </w:pPr>
+      <w:proofErr w:type="spellStart"/>
       <w:r>
         <w:rPr>
           <w:rFonts w:ascii="Open Sans" w:hAnsi="Open Sans" w:cs="Open Sans"/>
@@ -754,6 +903,7 @@
         <w:lastRenderedPageBreak/>
         <w:t>Recipes</w:t>
       </w:r>
+      <w:proofErr w:type="spellEnd"/>
       <w:r>
         <w:rPr>
           <w:rFonts w:ascii="Open Sans" w:hAnsi="Open Sans" w:cs="Open Sans"/>
@@ -785,8 +935,29 @@
           <w:sz w:val="24"/>
           <w:szCs w:val="24"/>
         </w:rPr>
-        <w:t xml:space="preserve">Get all </w:t>
-      </w:r>
+        <w:t xml:space="preserve">Get </w:t>
+      </w:r>
+      <w:proofErr w:type="spellStart"/>
+      <w:r>
+        <w:rPr>
+          <w:rFonts w:ascii="Open Sans" w:hAnsi="Open Sans" w:cs="Open Sans"/>
+          <w:b/>
+          <w:sz w:val="24"/>
+          <w:szCs w:val="24"/>
+        </w:rPr>
+        <w:t>all</w:t>
+      </w:r>
+      <w:proofErr w:type="spellEnd"/>
+      <w:r>
+        <w:rPr>
+          <w:rFonts w:ascii="Open Sans" w:hAnsi="Open Sans" w:cs="Open Sans"/>
+          <w:b/>
+          <w:sz w:val="24"/>
+          <w:szCs w:val="24"/>
+        </w:rPr>
+        <w:t xml:space="preserve"> </w:t>
+      </w:r>
+      <w:proofErr w:type="spellStart"/>
       <w:r>
         <w:rPr>
           <w:rFonts w:ascii="Open Sans" w:hAnsi="Open Sans" w:cs="Open Sans"/>
@@ -796,22 +967,32 @@
         </w:rPr>
         <w:t>recipes</w:t>
       </w:r>
-    </w:p>
-    <w:p>
-      <w:pPr>
-        <w:spacing w:line="240" w:lineRule="auto"/>
-        <w:ind w:firstLine="360"/>
-        <w:rPr>
-          <w:rFonts w:ascii="Open Sans" w:hAnsi="Open Sans" w:cs="Open Sans"/>
-          <w:b/>
-        </w:rPr>
-      </w:pPr>
-      <w:r>
-        <w:rPr>
-          <w:rFonts w:ascii="Open Sans" w:hAnsi="Open Sans" w:cs="Open Sans"/>
-          <w:b/>
-        </w:rPr>
-        <w:t xml:space="preserve">Method: </w:t>
+      <w:proofErr w:type="spellEnd"/>
+    </w:p>
+    <w:p>
+      <w:pPr>
+        <w:spacing w:line="240" w:lineRule="auto"/>
+        <w:ind w:firstLine="360"/>
+        <w:rPr>
+          <w:rFonts w:ascii="Open Sans" w:hAnsi="Open Sans" w:cs="Open Sans"/>
+          <w:b/>
+        </w:rPr>
+      </w:pPr>
+      <w:proofErr w:type="spellStart"/>
+      <w:r>
+        <w:rPr>
+          <w:rFonts w:ascii="Open Sans" w:hAnsi="Open Sans" w:cs="Open Sans"/>
+          <w:b/>
+        </w:rPr>
+        <w:t>Method</w:t>
+      </w:r>
+      <w:proofErr w:type="spellEnd"/>
+      <w:r>
+        <w:rPr>
+          <w:rFonts w:ascii="Open Sans" w:hAnsi="Open Sans" w:cs="Open Sans"/>
+          <w:b/>
+        </w:rPr>
+        <w:t xml:space="preserve">: </w:t>
       </w:r>
       <w:r>
         <w:rPr>
@@ -877,6 +1058,7 @@
         </w:rPr>
         <w:t xml:space="preserve">Get </w:t>
       </w:r>
+      <w:proofErr w:type="spellStart"/>
       <w:r>
         <w:rPr>
           <w:rFonts w:ascii="Open Sans" w:hAnsi="Open Sans" w:cs="Open Sans"/>
@@ -886,6 +1068,7 @@
         </w:rPr>
         <w:t>recipe</w:t>
       </w:r>
+      <w:proofErr w:type="spellEnd"/>
       <w:r>
         <w:rPr>
           <w:rFonts w:ascii="Open Sans" w:hAnsi="Open Sans" w:cs="Open Sans"/>
@@ -905,12 +1088,21 @@
           <w:b/>
         </w:rPr>
       </w:pPr>
-      <w:r>
-        <w:rPr>
-          <w:rFonts w:ascii="Open Sans" w:hAnsi="Open Sans" w:cs="Open Sans"/>
-          <w:b/>
-        </w:rPr>
-        <w:t xml:space="preserve">Method: </w:t>
+      <w:proofErr w:type="spellStart"/>
+      <w:r>
+        <w:rPr>
+          <w:rFonts w:ascii="Open Sans" w:hAnsi="Open Sans" w:cs="Open Sans"/>
+          <w:b/>
+        </w:rPr>
+        <w:t>Method</w:t>
+      </w:r>
+      <w:proofErr w:type="spellEnd"/>
+      <w:r>
+        <w:rPr>
+          <w:rFonts w:ascii="Open Sans" w:hAnsi="Open Sans" w:cs="Open Sans"/>
+          <w:b/>
+        </w:rPr>
+        <w:t xml:space="preserve">: </w:t>
       </w:r>
       <w:r>
         <w:rPr>
@@ -952,6 +1144,7 @@
           <w:rFonts w:ascii="Open Sans" w:hAnsi="Open Sans" w:cs="Open Sans"/>
         </w:rPr>
       </w:pPr>
+      <w:proofErr w:type="spellStart"/>
       <w:r>
         <w:rPr>
           <w:rFonts w:ascii="Open Sans" w:hAnsi="Open Sans" w:cs="Open Sans"/>
@@ -959,6 +1152,7 @@
         </w:rPr>
         <w:t>example</w:t>
       </w:r>
+      <w:proofErr w:type="spellEnd"/>
       <w:r>
         <w:rPr>
           <w:rFonts w:ascii="Open Sans" w:hAnsi="Open Sans" w:cs="Open Sans"/>
@@ -1001,31 +1195,62 @@
           <w:szCs w:val="24"/>
         </w:rPr>
       </w:pPr>
-      <w:r>
-        <w:rPr>
-          <w:rFonts w:ascii="Open Sans" w:hAnsi="Open Sans" w:cs="Open Sans"/>
-          <w:b/>
-          <w:sz w:val="24"/>
-          <w:szCs w:val="24"/>
-        </w:rPr>
-        <w:t>Create Recipe</w:t>
-      </w:r>
-    </w:p>
-    <w:p>
-      <w:pPr>
-        <w:spacing w:line="240" w:lineRule="auto"/>
-        <w:ind w:firstLine="360"/>
-        <w:rPr>
-          <w:rFonts w:ascii="Open Sans" w:hAnsi="Open Sans" w:cs="Open Sans"/>
-          <w:b/>
-        </w:rPr>
-      </w:pPr>
-      <w:r>
-        <w:rPr>
-          <w:rFonts w:ascii="Open Sans" w:hAnsi="Open Sans" w:cs="Open Sans"/>
-          <w:b/>
-        </w:rPr>
-        <w:t xml:space="preserve">Method: </w:t>
+      <w:proofErr w:type="spellStart"/>
+      <w:r>
+        <w:rPr>
+          <w:rFonts w:ascii="Open Sans" w:hAnsi="Open Sans" w:cs="Open Sans"/>
+          <w:b/>
+          <w:sz w:val="24"/>
+          <w:szCs w:val="24"/>
+        </w:rPr>
+        <w:t>Create</w:t>
+      </w:r>
+      <w:proofErr w:type="spellEnd"/>
+      <w:r>
+        <w:rPr>
+          <w:rFonts w:ascii="Open Sans" w:hAnsi="Open Sans" w:cs="Open Sans"/>
+          <w:b/>
+          <w:sz w:val="24"/>
+          <w:szCs w:val="24"/>
+        </w:rPr>
+        <w:t xml:space="preserve"> </w:t>
+      </w:r>
+      <w:proofErr w:type="spellStart"/>
+      <w:r>
+        <w:rPr>
+          <w:rFonts w:ascii="Open Sans" w:hAnsi="Open Sans" w:cs="Open Sans"/>
+          <w:b/>
+          <w:sz w:val="24"/>
+          <w:szCs w:val="24"/>
+        </w:rPr>
+        <w:t>Recipe</w:t>
+      </w:r>
+      <w:proofErr w:type="spellEnd"/>
+    </w:p>
+    <w:p>
+      <w:pPr>
+        <w:spacing w:line="240" w:lineRule="auto"/>
+        <w:ind w:firstLine="360"/>
+        <w:rPr>
+          <w:rFonts w:ascii="Open Sans" w:hAnsi="Open Sans" w:cs="Open Sans"/>
+          <w:b/>
+        </w:rPr>
+      </w:pPr>
+      <w:proofErr w:type="spellStart"/>
+      <w:r>
+        <w:rPr>
+          <w:rFonts w:ascii="Open Sans" w:hAnsi="Open Sans" w:cs="Open Sans"/>
+          <w:b/>
+        </w:rPr>
+        <w:t>Method</w:t>
+      </w:r>
+      <w:proofErr w:type="spellEnd"/>
+      <w:r>
+        <w:rPr>
+          <w:rFonts w:ascii="Open Sans" w:hAnsi="Open Sans" w:cs="Open Sans"/>
+          <w:b/>
+        </w:rPr>
+        <w:t xml:space="preserve">: </w:t>
       </w:r>
       <w:r>
         <w:rPr>
@@ -1100,13 +1325,41 @@
         <w:rPr>
           <w:rFonts w:ascii="Open Sans" w:hAnsi="Open Sans" w:cs="Open Sans"/>
         </w:rPr>
-        <w:t xml:space="preserve">        "meal": "</w:t>
-      </w:r>
-      <w:r>
-        <w:rPr>
-          <w:rFonts w:ascii="Open Sans" w:hAnsi="Open Sans" w:cs="Open Sans"/>
-        </w:rPr>
-        <w:t>{meal}</w:t>
+        <w:t xml:space="preserve">        "</w:t>
+      </w:r>
+      <w:proofErr w:type="spellStart"/>
+      <w:r>
+        <w:rPr>
+          <w:rFonts w:ascii="Open Sans" w:hAnsi="Open Sans" w:cs="Open Sans"/>
+        </w:rPr>
+        <w:t>meal</w:t>
+      </w:r>
+      <w:proofErr w:type="spellEnd"/>
+      <w:r>
+        <w:rPr>
+          <w:rFonts w:ascii="Open Sans" w:hAnsi="Open Sans" w:cs="Open Sans"/>
+        </w:rPr>
+        <w:t>": "</w:t>
+      </w:r>
+      <w:r>
+        <w:rPr>
+          <w:rFonts w:ascii="Open Sans" w:hAnsi="Open Sans" w:cs="Open Sans"/>
+        </w:rPr>
+        <w:t>{</w:t>
+      </w:r>
+      <w:proofErr w:type="spellStart"/>
+      <w:r>
+        <w:rPr>
+          <w:rFonts w:ascii="Open Sans" w:hAnsi="Open Sans" w:cs="Open Sans"/>
+        </w:rPr>
+        <w:t>meal</w:t>
+      </w:r>
+      <w:proofErr w:type="spellEnd"/>
+      <w:r>
+        <w:rPr>
+          <w:rFonts w:ascii="Open Sans" w:hAnsi="Open Sans" w:cs="Open Sans"/>
+        </w:rPr>
+        <w:t>}</w:t>
       </w:r>
       <w:r>
         <w:rPr>
@@ -1119,28 +1372,65 @@
           <w:rFonts w:ascii="Open Sans" w:hAnsi="Open Sans" w:cs="Open Sans"/>
           <w:b/>
         </w:rPr>
-        <w:t xml:space="preserve"> - require</w:t>
-      </w:r>
-    </w:p>
-    <w:p>
-      <w:pPr>
-        <w:spacing w:line="240" w:lineRule="auto"/>
-        <w:ind w:firstLine="360"/>
-        <w:rPr>
-          <w:rFonts w:ascii="Open Sans" w:hAnsi="Open Sans" w:cs="Open Sans"/>
-        </w:rPr>
-      </w:pPr>
-      <w:r>
-        <w:rPr>
-          <w:rFonts w:ascii="Open Sans" w:hAnsi="Open Sans" w:cs="Open Sans"/>
-        </w:rPr>
-        <w:t xml:space="preserve">        "category": "</w:t>
-      </w:r>
-      <w:r>
-        <w:rPr>
-          <w:rFonts w:ascii="Open Sans" w:hAnsi="Open Sans" w:cs="Open Sans"/>
-        </w:rPr>
-        <w:t>{category}</w:t>
+        <w:t xml:space="preserve"> - </w:t>
+      </w:r>
+      <w:proofErr w:type="spellStart"/>
+      <w:r>
+        <w:rPr>
+          <w:rFonts w:ascii="Open Sans" w:hAnsi="Open Sans" w:cs="Open Sans"/>
+          <w:b/>
+        </w:rPr>
+        <w:t>require</w:t>
+      </w:r>
+      <w:proofErr w:type="spellEnd"/>
+    </w:p>
+    <w:p>
+      <w:pPr>
+        <w:spacing w:line="240" w:lineRule="auto"/>
+        <w:ind w:firstLine="360"/>
+        <w:rPr>
+          <w:rFonts w:ascii="Open Sans" w:hAnsi="Open Sans" w:cs="Open Sans"/>
+        </w:rPr>
+      </w:pPr>
+      <w:r>
+        <w:rPr>
+          <w:rFonts w:ascii="Open Sans" w:hAnsi="Open Sans" w:cs="Open Sans"/>
+        </w:rPr>
+        <w:t xml:space="preserve">        "</w:t>
+      </w:r>
+      <w:proofErr w:type="spellStart"/>
+      <w:r>
+        <w:rPr>
+          <w:rFonts w:ascii="Open Sans" w:hAnsi="Open Sans" w:cs="Open Sans"/>
+        </w:rPr>
+        <w:t>category</w:t>
+      </w:r>
+      <w:proofErr w:type="spellEnd"/>
+      <w:r>
+        <w:rPr>
+          <w:rFonts w:ascii="Open Sans" w:hAnsi="Open Sans" w:cs="Open Sans"/>
+        </w:rPr>
+        <w:t>": "</w:t>
+      </w:r>
+      <w:r>
+        <w:rPr>
+          <w:rFonts w:ascii="Open Sans" w:hAnsi="Open Sans" w:cs="Open Sans"/>
+        </w:rPr>
+        <w:t>{</w:t>
+      </w:r>
+      <w:proofErr w:type="spellStart"/>
+      <w:r>
+        <w:rPr>
+          <w:rFonts w:ascii="Open Sans" w:hAnsi="Open Sans" w:cs="Open Sans"/>
+        </w:rPr>
+        <w:t>category</w:t>
+      </w:r>
+      <w:proofErr w:type="spellEnd"/>
+      <w:r>
+        <w:rPr>
+          <w:rFonts w:ascii="Open Sans" w:hAnsi="Open Sans" w:cs="Open Sans"/>
+        </w:rPr>
+        <w:t>}</w:t>
       </w:r>
       <w:r>
         <w:rPr>
@@ -1153,28 +1443,65 @@
           <w:rFonts w:ascii="Open Sans" w:hAnsi="Open Sans" w:cs="Open Sans"/>
           <w:b/>
         </w:rPr>
-        <w:t xml:space="preserve"> - require</w:t>
-      </w:r>
-    </w:p>
-    <w:p>
-      <w:pPr>
-        <w:spacing w:line="240" w:lineRule="auto"/>
-        <w:ind w:firstLine="360"/>
-        <w:rPr>
-          <w:rFonts w:ascii="Open Sans" w:hAnsi="Open Sans" w:cs="Open Sans"/>
-        </w:rPr>
-      </w:pPr>
-      <w:r>
-        <w:rPr>
-          <w:rFonts w:ascii="Open Sans" w:hAnsi="Open Sans" w:cs="Open Sans"/>
-        </w:rPr>
-        <w:t xml:space="preserve">        "area": "</w:t>
-      </w:r>
-      <w:r>
-        <w:rPr>
-          <w:rFonts w:ascii="Open Sans" w:hAnsi="Open Sans" w:cs="Open Sans"/>
-        </w:rPr>
-        <w:t>{area}</w:t>
+        <w:t xml:space="preserve"> - </w:t>
+      </w:r>
+      <w:proofErr w:type="spellStart"/>
+      <w:r>
+        <w:rPr>
+          <w:rFonts w:ascii="Open Sans" w:hAnsi="Open Sans" w:cs="Open Sans"/>
+          <w:b/>
+        </w:rPr>
+        <w:t>require</w:t>
+      </w:r>
+      <w:proofErr w:type="spellEnd"/>
+    </w:p>
+    <w:p>
+      <w:pPr>
+        <w:spacing w:line="240" w:lineRule="auto"/>
+        <w:ind w:firstLine="360"/>
+        <w:rPr>
+          <w:rFonts w:ascii="Open Sans" w:hAnsi="Open Sans" w:cs="Open Sans"/>
+        </w:rPr>
+      </w:pPr>
+      <w:r>
+        <w:rPr>
+          <w:rFonts w:ascii="Open Sans" w:hAnsi="Open Sans" w:cs="Open Sans"/>
+        </w:rPr>
+        <w:t xml:space="preserve">        "</w:t>
+      </w:r>
+      <w:proofErr w:type="spellStart"/>
+      <w:r>
+        <w:rPr>
+          <w:rFonts w:ascii="Open Sans" w:hAnsi="Open Sans" w:cs="Open Sans"/>
+        </w:rPr>
+        <w:t>area</w:t>
+      </w:r>
+      <w:proofErr w:type="spellEnd"/>
+      <w:r>
+        <w:rPr>
+          <w:rFonts w:ascii="Open Sans" w:hAnsi="Open Sans" w:cs="Open Sans"/>
+        </w:rPr>
+        <w:t>": "</w:t>
+      </w:r>
+      <w:r>
+        <w:rPr>
+          <w:rFonts w:ascii="Open Sans" w:hAnsi="Open Sans" w:cs="Open Sans"/>
+        </w:rPr>
+        <w:t>{</w:t>
+      </w:r>
+      <w:proofErr w:type="spellStart"/>
+      <w:r>
+        <w:rPr>
+          <w:rFonts w:ascii="Open Sans" w:hAnsi="Open Sans" w:cs="Open Sans"/>
+        </w:rPr>
+        <w:t>area</w:t>
+      </w:r>
+      <w:proofErr w:type="spellEnd"/>
+      <w:r>
+        <w:rPr>
+          <w:rFonts w:ascii="Open Sans" w:hAnsi="Open Sans" w:cs="Open Sans"/>
+        </w:rPr>
+        <w:t>}</w:t>
       </w:r>
       <w:r>
         <w:rPr>
@@ -1195,13 +1522,41 @@
         <w:rPr>
           <w:rFonts w:ascii="Open Sans" w:hAnsi="Open Sans" w:cs="Open Sans"/>
         </w:rPr>
-        <w:t xml:space="preserve">        "instructions": "</w:t>
-      </w:r>
-      <w:r>
-        <w:rPr>
-          <w:rFonts w:ascii="Open Sans" w:hAnsi="Open Sans" w:cs="Open Sans"/>
-        </w:rPr>
-        <w:t>{instructions}</w:t>
+        <w:t xml:space="preserve">        "</w:t>
+      </w:r>
+      <w:proofErr w:type="spellStart"/>
+      <w:r>
+        <w:rPr>
+          <w:rFonts w:ascii="Open Sans" w:hAnsi="Open Sans" w:cs="Open Sans"/>
+        </w:rPr>
+        <w:t>instructions</w:t>
+      </w:r>
+      <w:proofErr w:type="spellEnd"/>
+      <w:r>
+        <w:rPr>
+          <w:rFonts w:ascii="Open Sans" w:hAnsi="Open Sans" w:cs="Open Sans"/>
+        </w:rPr>
+        <w:t>": "</w:t>
+      </w:r>
+      <w:r>
+        <w:rPr>
+          <w:rFonts w:ascii="Open Sans" w:hAnsi="Open Sans" w:cs="Open Sans"/>
+        </w:rPr>
+        <w:t>{</w:t>
+      </w:r>
+      <w:proofErr w:type="spellStart"/>
+      <w:r>
+        <w:rPr>
+          <w:rFonts w:ascii="Open Sans" w:hAnsi="Open Sans" w:cs="Open Sans"/>
+        </w:rPr>
+        <w:t>instructions</w:t>
+      </w:r>
+      <w:proofErr w:type="spellEnd"/>
+      <w:r>
+        <w:rPr>
+          <w:rFonts w:ascii="Open Sans" w:hAnsi="Open Sans" w:cs="Open Sans"/>
+        </w:rPr>
+        <w:t>}</w:t>
       </w:r>
       <w:r>
         <w:rPr>
@@ -1214,8 +1569,17 @@
           <w:rFonts w:ascii="Open Sans" w:hAnsi="Open Sans" w:cs="Open Sans"/>
           <w:b/>
         </w:rPr>
-        <w:t xml:space="preserve"> - require</w:t>
-      </w:r>
+        <w:t xml:space="preserve"> - </w:t>
+      </w:r>
+      <w:proofErr w:type="spellStart"/>
+      <w:r>
+        <w:rPr>
+          <w:rFonts w:ascii="Open Sans" w:hAnsi="Open Sans" w:cs="Open Sans"/>
+          <w:b/>
+        </w:rPr>
+        <w:t>require</w:t>
+      </w:r>
+      <w:proofErr w:type="spellEnd"/>
     </w:p>
     <w:p>
       <w:pPr>
@@ -1235,7 +1599,21 @@
         <w:rPr>
           <w:rFonts w:ascii="Open Sans" w:hAnsi="Open Sans" w:cs="Open Sans"/>
         </w:rPr>
-        <w:t>{url-image}</w:t>
+        <w:t>{</w:t>
+      </w:r>
+      <w:proofErr w:type="spellStart"/>
+      <w:r>
+        <w:rPr>
+          <w:rFonts w:ascii="Open Sans" w:hAnsi="Open Sans" w:cs="Open Sans"/>
+        </w:rPr>
+        <w:t>url</w:t>
+      </w:r>
+      <w:proofErr w:type="spellEnd"/>
+      <w:r>
+        <w:rPr>
+          <w:rFonts w:ascii="Open Sans" w:hAnsi="Open Sans" w:cs="Open Sans"/>
+        </w:rPr>
+        <w:t>-image}</w:t>
       </w:r>
       <w:r>
         <w:rPr>
@@ -1256,13 +1634,41 @@
         <w:rPr>
           <w:rFonts w:ascii="Open Sans" w:hAnsi="Open Sans" w:cs="Open Sans"/>
         </w:rPr>
-        <w:t xml:space="preserve">        "tags": "</w:t>
-      </w:r>
-      <w:r>
-        <w:rPr>
-          <w:rFonts w:ascii="Open Sans" w:hAnsi="Open Sans" w:cs="Open Sans"/>
-        </w:rPr>
-        <w:t>{tags}</w:t>
+        <w:t xml:space="preserve">        "</w:t>
+      </w:r>
+      <w:proofErr w:type="spellStart"/>
+      <w:r>
+        <w:rPr>
+          <w:rFonts w:ascii="Open Sans" w:hAnsi="Open Sans" w:cs="Open Sans"/>
+        </w:rPr>
+        <w:t>tags</w:t>
+      </w:r>
+      <w:proofErr w:type="spellEnd"/>
+      <w:r>
+        <w:rPr>
+          <w:rFonts w:ascii="Open Sans" w:hAnsi="Open Sans" w:cs="Open Sans"/>
+        </w:rPr>
+        <w:t>": "</w:t>
+      </w:r>
+      <w:r>
+        <w:rPr>
+          <w:rFonts w:ascii="Open Sans" w:hAnsi="Open Sans" w:cs="Open Sans"/>
+        </w:rPr>
+        <w:t>{</w:t>
+      </w:r>
+      <w:proofErr w:type="spellStart"/>
+      <w:r>
+        <w:rPr>
+          <w:rFonts w:ascii="Open Sans" w:hAnsi="Open Sans" w:cs="Open Sans"/>
+        </w:rPr>
+        <w:t>tags</w:t>
+      </w:r>
+      <w:proofErr w:type="spellEnd"/>
+      <w:r>
+        <w:rPr>
+          <w:rFonts w:ascii="Open Sans" w:hAnsi="Open Sans" w:cs="Open Sans"/>
+        </w:rPr>
+        <w:t>}</w:t>
       </w:r>
       <w:r>
         <w:rPr>
@@ -1283,7 +1689,21 @@
         <w:rPr>
           <w:rFonts w:ascii="Open Sans" w:hAnsi="Open Sans" w:cs="Open Sans"/>
         </w:rPr>
-        <w:t xml:space="preserve">        "ingredients": "</w:t>
+        <w:t xml:space="preserve">        "</w:t>
+      </w:r>
+      <w:proofErr w:type="spellStart"/>
+      <w:r>
+        <w:rPr>
+          <w:rFonts w:ascii="Open Sans" w:hAnsi="Open Sans" w:cs="Open Sans"/>
+        </w:rPr>
+        <w:t>ingredients</w:t>
+      </w:r>
+      <w:proofErr w:type="spellEnd"/>
+      <w:r>
+        <w:rPr>
+          <w:rFonts w:ascii="Open Sans" w:hAnsi="Open Sans" w:cs="Open Sans"/>
+        </w:rPr>
+        <w:t>": "</w:t>
       </w:r>
       <w:r>
         <w:rPr>
@@ -1302,22 +1722,45 @@
           <w:rFonts w:ascii="Open Sans" w:hAnsi="Open Sans" w:cs="Open Sans"/>
           <w:b/>
         </w:rPr>
-        <w:t xml:space="preserve"> - require</w:t>
-      </w:r>
-    </w:p>
-    <w:p>
-      <w:pPr>
-        <w:spacing w:line="240" w:lineRule="auto"/>
-        <w:ind w:firstLine="360"/>
-        <w:rPr>
-          <w:rFonts w:ascii="Open Sans" w:hAnsi="Open Sans" w:cs="Open Sans"/>
-        </w:rPr>
-      </w:pPr>
-      <w:r>
-        <w:rPr>
-          <w:rFonts w:ascii="Open Sans" w:hAnsi="Open Sans" w:cs="Open Sans"/>
-        </w:rPr>
-        <w:t xml:space="preserve">        "measures": "</w:t>
+        <w:t xml:space="preserve"> - </w:t>
+      </w:r>
+      <w:proofErr w:type="spellStart"/>
+      <w:r>
+        <w:rPr>
+          <w:rFonts w:ascii="Open Sans" w:hAnsi="Open Sans" w:cs="Open Sans"/>
+          <w:b/>
+        </w:rPr>
+        <w:t>require</w:t>
+      </w:r>
+      <w:proofErr w:type="spellEnd"/>
+    </w:p>
+    <w:p>
+      <w:pPr>
+        <w:spacing w:line="240" w:lineRule="auto"/>
+        <w:ind w:firstLine="360"/>
+        <w:rPr>
+          <w:rFonts w:ascii="Open Sans" w:hAnsi="Open Sans" w:cs="Open Sans"/>
+        </w:rPr>
+      </w:pPr>
+      <w:r>
+        <w:rPr>
+          <w:rFonts w:ascii="Open Sans" w:hAnsi="Open Sans" w:cs="Open Sans"/>
+        </w:rPr>
+        <w:t xml:space="preserve">        "</w:t>
+      </w:r>
+      <w:proofErr w:type="spellStart"/>
+      <w:r>
+        <w:rPr>
+          <w:rFonts w:ascii="Open Sans" w:hAnsi="Open Sans" w:cs="Open Sans"/>
+        </w:rPr>
+        <w:t>measures</w:t>
+      </w:r>
+      <w:proofErr w:type="spellEnd"/>
+      <w:r>
+        <w:rPr>
+          <w:rFonts w:ascii="Open Sans" w:hAnsi="Open Sans" w:cs="Open Sans"/>
+        </w:rPr>
+        <w:t>": "</w:t>
       </w:r>
       <w:r>
         <w:rPr>
@@ -1336,8 +1779,17 @@
           <w:rFonts w:ascii="Open Sans" w:hAnsi="Open Sans" w:cs="Open Sans"/>
           <w:b/>
         </w:rPr>
-        <w:t xml:space="preserve"> - require</w:t>
-      </w:r>
+        <w:t xml:space="preserve"> - </w:t>
+      </w:r>
+      <w:proofErr w:type="spellStart"/>
+      <w:r>
+        <w:rPr>
+          <w:rFonts w:ascii="Open Sans" w:hAnsi="Open Sans" w:cs="Open Sans"/>
+          <w:b/>
+        </w:rPr>
+        <w:t>require</w:t>
+      </w:r>
+      <w:proofErr w:type="spellEnd"/>
     </w:p>
     <w:p>
       <w:pPr>
@@ -1357,7 +1809,21 @@
         <w:rPr>
           <w:rFonts w:ascii="Open Sans" w:hAnsi="Open Sans" w:cs="Open Sans"/>
         </w:rPr>
-        <w:t>„{url-vieo}</w:t>
+        <w:t>„{</w:t>
+      </w:r>
+      <w:proofErr w:type="spellStart"/>
+      <w:r>
+        <w:rPr>
+          <w:rFonts w:ascii="Open Sans" w:hAnsi="Open Sans" w:cs="Open Sans"/>
+        </w:rPr>
+        <w:t>url-vieo</w:t>
+      </w:r>
+      <w:proofErr w:type="spellEnd"/>
+      <w:r>
+        <w:rPr>
+          <w:rFonts w:ascii="Open Sans" w:hAnsi="Open Sans" w:cs="Open Sans"/>
+        </w:rPr>
+        <w:t>}</w:t>
       </w:r>
       <w:r>
         <w:rPr>
@@ -1378,13 +1844,41 @@
         <w:rPr>
           <w:rFonts w:ascii="Open Sans" w:hAnsi="Open Sans" w:cs="Open Sans"/>
         </w:rPr>
-        <w:t xml:space="preserve">        "source": "</w:t>
-      </w:r>
-      <w:r>
-        <w:rPr>
-          <w:rFonts w:ascii="Open Sans" w:hAnsi="Open Sans" w:cs="Open Sans"/>
-        </w:rPr>
-        <w:t>{url-source}</w:t>
+        <w:t xml:space="preserve">        "</w:t>
+      </w:r>
+      <w:proofErr w:type="spellStart"/>
+      <w:r>
+        <w:rPr>
+          <w:rFonts w:ascii="Open Sans" w:hAnsi="Open Sans" w:cs="Open Sans"/>
+        </w:rPr>
+        <w:t>source</w:t>
+      </w:r>
+      <w:proofErr w:type="spellEnd"/>
+      <w:r>
+        <w:rPr>
+          <w:rFonts w:ascii="Open Sans" w:hAnsi="Open Sans" w:cs="Open Sans"/>
+        </w:rPr>
+        <w:t>": "</w:t>
+      </w:r>
+      <w:r>
+        <w:rPr>
+          <w:rFonts w:ascii="Open Sans" w:hAnsi="Open Sans" w:cs="Open Sans"/>
+        </w:rPr>
+        <w:t>{</w:t>
+      </w:r>
+      <w:proofErr w:type="spellStart"/>
+      <w:r>
+        <w:rPr>
+          <w:rFonts w:ascii="Open Sans" w:hAnsi="Open Sans" w:cs="Open Sans"/>
+        </w:rPr>
+        <w:t>url-source</w:t>
+      </w:r>
+      <w:proofErr w:type="spellEnd"/>
+      <w:r>
+        <w:rPr>
+          <w:rFonts w:ascii="Open Sans" w:hAnsi="Open Sans" w:cs="Open Sans"/>
+        </w:rPr>
+        <w:t>}</w:t>
       </w:r>
       <w:r>
         <w:rPr>
@@ -1441,24 +1935,44 @@
           <w:sz w:val="24"/>
           <w:szCs w:val="24"/>
         </w:rPr>
-        <w:t>Update recipe</w:t>
-      </w:r>
-    </w:p>
-    <w:p>
-      <w:pPr>
-        <w:spacing w:line="240" w:lineRule="auto"/>
-        <w:ind w:firstLine="360"/>
-        <w:rPr>
-          <w:rFonts w:ascii="Open Sans" w:hAnsi="Open Sans" w:cs="Open Sans"/>
-          <w:b/>
-        </w:rPr>
-      </w:pPr>
-      <w:r>
-        <w:rPr>
-          <w:rFonts w:ascii="Open Sans" w:hAnsi="Open Sans" w:cs="Open Sans"/>
-          <w:b/>
-        </w:rPr>
-        <w:t xml:space="preserve">Method: </w:t>
+        <w:t xml:space="preserve">Update </w:t>
+      </w:r>
+      <w:proofErr w:type="spellStart"/>
+      <w:r>
+        <w:rPr>
+          <w:rFonts w:ascii="Open Sans" w:hAnsi="Open Sans" w:cs="Open Sans"/>
+          <w:b/>
+          <w:sz w:val="24"/>
+          <w:szCs w:val="24"/>
+        </w:rPr>
+        <w:t>recipe</w:t>
+      </w:r>
+      <w:proofErr w:type="spellEnd"/>
+    </w:p>
+    <w:p>
+      <w:pPr>
+        <w:spacing w:line="240" w:lineRule="auto"/>
+        <w:ind w:firstLine="360"/>
+        <w:rPr>
+          <w:rFonts w:ascii="Open Sans" w:hAnsi="Open Sans" w:cs="Open Sans"/>
+          <w:b/>
+        </w:rPr>
+      </w:pPr>
+      <w:proofErr w:type="spellStart"/>
+      <w:r>
+        <w:rPr>
+          <w:rFonts w:ascii="Open Sans" w:hAnsi="Open Sans" w:cs="Open Sans"/>
+          <w:b/>
+        </w:rPr>
+        <w:t>Method</w:t>
+      </w:r>
+      <w:proofErr w:type="spellEnd"/>
+      <w:r>
+        <w:rPr>
+          <w:rFonts w:ascii="Open Sans" w:hAnsi="Open Sans" w:cs="Open Sans"/>
+          <w:b/>
+        </w:rPr>
+        <w:t xml:space="preserve">: </w:t>
       </w:r>
       <w:r>
         <w:rPr>
@@ -1541,7 +2055,14 @@
         <w:rPr>
           <w:rFonts w:ascii="Open Sans" w:hAnsi="Open Sans" w:cs="Open Sans"/>
         </w:rPr>
-        <w:t>"meal</w:t>
+        <w:t>"</w:t>
+      </w:r>
+      <w:proofErr w:type="spellStart"/>
+      <w:r>
+        <w:rPr>
+          <w:rFonts w:ascii="Open Sans" w:hAnsi="Open Sans" w:cs="Open Sans"/>
+        </w:rPr>
+        <w:t>meal</w:t>
       </w:r>
       <w:r>
         <w:rPr>
@@ -1549,6 +2070,7 @@
         </w:rPr>
         <w:t>Id</w:t>
       </w:r>
+      <w:proofErr w:type="spellEnd"/>
       <w:r>
         <w:rPr>
           <w:rFonts w:ascii="Open Sans" w:hAnsi="Open Sans" w:cs="Open Sans"/>
@@ -1559,14 +2081,16 @@
         <w:rPr>
           <w:rFonts w:ascii="Open Sans" w:hAnsi="Open Sans" w:cs="Open Sans"/>
         </w:rPr>
-        <w:t>{meal</w:t>
-      </w:r>
-      <w:r>
-        <w:rPr>
-          <w:rFonts w:ascii="Open Sans" w:hAnsi="Open Sans" w:cs="Open Sans"/>
-        </w:rPr>
-        <w:t>Id</w:t>
-      </w:r>
+        <w:t>{</w:t>
+      </w:r>
+      <w:proofErr w:type="spellStart"/>
+      <w:r>
+        <w:rPr>
+          <w:rFonts w:ascii="Open Sans" w:hAnsi="Open Sans" w:cs="Open Sans"/>
+        </w:rPr>
+        <w:t>mealId</w:t>
+      </w:r>
+      <w:proofErr w:type="spellEnd"/>
       <w:r>
         <w:rPr>
           <w:rFonts w:ascii="Open Sans" w:hAnsi="Open Sans" w:cs="Open Sans"/>
@@ -1584,28 +2108,65 @@
           <w:rFonts w:ascii="Open Sans" w:hAnsi="Open Sans" w:cs="Open Sans"/>
           <w:b/>
         </w:rPr>
-        <w:t xml:space="preserve"> - require</w:t>
-      </w:r>
-    </w:p>
-    <w:p>
-      <w:pPr>
-        <w:spacing w:line="240" w:lineRule="auto"/>
-        <w:ind w:firstLine="360"/>
-        <w:rPr>
-          <w:rFonts w:ascii="Open Sans" w:hAnsi="Open Sans" w:cs="Open Sans"/>
-        </w:rPr>
-      </w:pPr>
-      <w:r>
-        <w:rPr>
-          <w:rFonts w:ascii="Open Sans" w:hAnsi="Open Sans" w:cs="Open Sans"/>
-        </w:rPr>
-        <w:t xml:space="preserve">        "meal": "</w:t>
-      </w:r>
-      <w:r>
-        <w:rPr>
-          <w:rFonts w:ascii="Open Sans" w:hAnsi="Open Sans" w:cs="Open Sans"/>
-        </w:rPr>
-        <w:t>{meal}</w:t>
+        <w:t xml:space="preserve"> - </w:t>
+      </w:r>
+      <w:proofErr w:type="spellStart"/>
+      <w:r>
+        <w:rPr>
+          <w:rFonts w:ascii="Open Sans" w:hAnsi="Open Sans" w:cs="Open Sans"/>
+          <w:b/>
+        </w:rPr>
+        <w:t>require</w:t>
+      </w:r>
+      <w:proofErr w:type="spellEnd"/>
+    </w:p>
+    <w:p>
+      <w:pPr>
+        <w:spacing w:line="240" w:lineRule="auto"/>
+        <w:ind w:firstLine="360"/>
+        <w:rPr>
+          <w:rFonts w:ascii="Open Sans" w:hAnsi="Open Sans" w:cs="Open Sans"/>
+        </w:rPr>
+      </w:pPr>
+      <w:r>
+        <w:rPr>
+          <w:rFonts w:ascii="Open Sans" w:hAnsi="Open Sans" w:cs="Open Sans"/>
+        </w:rPr>
+        <w:t xml:space="preserve">        "</w:t>
+      </w:r>
+      <w:proofErr w:type="spellStart"/>
+      <w:r>
+        <w:rPr>
+          <w:rFonts w:ascii="Open Sans" w:hAnsi="Open Sans" w:cs="Open Sans"/>
+        </w:rPr>
+        <w:t>meal</w:t>
+      </w:r>
+      <w:proofErr w:type="spellEnd"/>
+      <w:r>
+        <w:rPr>
+          <w:rFonts w:ascii="Open Sans" w:hAnsi="Open Sans" w:cs="Open Sans"/>
+        </w:rPr>
+        <w:t>": "</w:t>
+      </w:r>
+      <w:r>
+        <w:rPr>
+          <w:rFonts w:ascii="Open Sans" w:hAnsi="Open Sans" w:cs="Open Sans"/>
+        </w:rPr>
+        <w:t>{</w:t>
+      </w:r>
+      <w:proofErr w:type="spellStart"/>
+      <w:r>
+        <w:rPr>
+          <w:rFonts w:ascii="Open Sans" w:hAnsi="Open Sans" w:cs="Open Sans"/>
+        </w:rPr>
+        <w:t>meal</w:t>
+      </w:r>
+      <w:proofErr w:type="spellEnd"/>
+      <w:r>
+        <w:rPr>
+          <w:rFonts w:ascii="Open Sans" w:hAnsi="Open Sans" w:cs="Open Sans"/>
+        </w:rPr>
+        <w:t>}</w:t>
       </w:r>
       <w:r>
         <w:rPr>
@@ -1618,28 +2179,65 @@
           <w:rFonts w:ascii="Open Sans" w:hAnsi="Open Sans" w:cs="Open Sans"/>
           <w:b/>
         </w:rPr>
-        <w:t xml:space="preserve"> - require</w:t>
-      </w:r>
-    </w:p>
-    <w:p>
-      <w:pPr>
-        <w:spacing w:line="240" w:lineRule="auto"/>
-        <w:ind w:firstLine="360"/>
-        <w:rPr>
-          <w:rFonts w:ascii="Open Sans" w:hAnsi="Open Sans" w:cs="Open Sans"/>
-        </w:rPr>
-      </w:pPr>
-      <w:r>
-        <w:rPr>
-          <w:rFonts w:ascii="Open Sans" w:hAnsi="Open Sans" w:cs="Open Sans"/>
-        </w:rPr>
-        <w:t xml:space="preserve">        "category": "</w:t>
-      </w:r>
-      <w:r>
-        <w:rPr>
-          <w:rFonts w:ascii="Open Sans" w:hAnsi="Open Sans" w:cs="Open Sans"/>
-        </w:rPr>
-        <w:t>{category}</w:t>
+        <w:t xml:space="preserve"> - </w:t>
+      </w:r>
+      <w:proofErr w:type="spellStart"/>
+      <w:r>
+        <w:rPr>
+          <w:rFonts w:ascii="Open Sans" w:hAnsi="Open Sans" w:cs="Open Sans"/>
+          <w:b/>
+        </w:rPr>
+        <w:t>require</w:t>
+      </w:r>
+      <w:proofErr w:type="spellEnd"/>
+    </w:p>
+    <w:p>
+      <w:pPr>
+        <w:spacing w:line="240" w:lineRule="auto"/>
+        <w:ind w:firstLine="360"/>
+        <w:rPr>
+          <w:rFonts w:ascii="Open Sans" w:hAnsi="Open Sans" w:cs="Open Sans"/>
+        </w:rPr>
+      </w:pPr>
+      <w:r>
+        <w:rPr>
+          <w:rFonts w:ascii="Open Sans" w:hAnsi="Open Sans" w:cs="Open Sans"/>
+        </w:rPr>
+        <w:t xml:space="preserve">        "</w:t>
+      </w:r>
+      <w:proofErr w:type="spellStart"/>
+      <w:r>
+        <w:rPr>
+          <w:rFonts w:ascii="Open Sans" w:hAnsi="Open Sans" w:cs="Open Sans"/>
+        </w:rPr>
+        <w:t>category</w:t>
+      </w:r>
+      <w:proofErr w:type="spellEnd"/>
+      <w:r>
+        <w:rPr>
+          <w:rFonts w:ascii="Open Sans" w:hAnsi="Open Sans" w:cs="Open Sans"/>
+        </w:rPr>
+        <w:t>": "</w:t>
+      </w:r>
+      <w:r>
+        <w:rPr>
+          <w:rFonts w:ascii="Open Sans" w:hAnsi="Open Sans" w:cs="Open Sans"/>
+        </w:rPr>
+        <w:t>{</w:t>
+      </w:r>
+      <w:proofErr w:type="spellStart"/>
+      <w:r>
+        <w:rPr>
+          <w:rFonts w:ascii="Open Sans" w:hAnsi="Open Sans" w:cs="Open Sans"/>
+        </w:rPr>
+        <w:t>category</w:t>
+      </w:r>
+      <w:proofErr w:type="spellEnd"/>
+      <w:r>
+        <w:rPr>
+          <w:rFonts w:ascii="Open Sans" w:hAnsi="Open Sans" w:cs="Open Sans"/>
+        </w:rPr>
+        <w:t>}</w:t>
       </w:r>
       <w:r>
         <w:rPr>
@@ -1652,28 +2250,65 @@
           <w:rFonts w:ascii="Open Sans" w:hAnsi="Open Sans" w:cs="Open Sans"/>
           <w:b/>
         </w:rPr>
-        <w:t xml:space="preserve"> - require</w:t>
-      </w:r>
-    </w:p>
-    <w:p>
-      <w:pPr>
-        <w:spacing w:line="240" w:lineRule="auto"/>
-        <w:ind w:firstLine="360"/>
-        <w:rPr>
-          <w:rFonts w:ascii="Open Sans" w:hAnsi="Open Sans" w:cs="Open Sans"/>
-        </w:rPr>
-      </w:pPr>
-      <w:r>
-        <w:rPr>
-          <w:rFonts w:ascii="Open Sans" w:hAnsi="Open Sans" w:cs="Open Sans"/>
-        </w:rPr>
-        <w:t xml:space="preserve">        "area": "</w:t>
-      </w:r>
-      <w:r>
-        <w:rPr>
-          <w:rFonts w:ascii="Open Sans" w:hAnsi="Open Sans" w:cs="Open Sans"/>
-        </w:rPr>
-        <w:t>{area}</w:t>
+        <w:t xml:space="preserve"> - </w:t>
+      </w:r>
+      <w:proofErr w:type="spellStart"/>
+      <w:r>
+        <w:rPr>
+          <w:rFonts w:ascii="Open Sans" w:hAnsi="Open Sans" w:cs="Open Sans"/>
+          <w:b/>
+        </w:rPr>
+        <w:t>require</w:t>
+      </w:r>
+      <w:proofErr w:type="spellEnd"/>
+    </w:p>
+    <w:p>
+      <w:pPr>
+        <w:spacing w:line="240" w:lineRule="auto"/>
+        <w:ind w:firstLine="360"/>
+        <w:rPr>
+          <w:rFonts w:ascii="Open Sans" w:hAnsi="Open Sans" w:cs="Open Sans"/>
+        </w:rPr>
+      </w:pPr>
+      <w:r>
+        <w:rPr>
+          <w:rFonts w:ascii="Open Sans" w:hAnsi="Open Sans" w:cs="Open Sans"/>
+        </w:rPr>
+        <w:t xml:space="preserve">        "</w:t>
+      </w:r>
+      <w:proofErr w:type="spellStart"/>
+      <w:r>
+        <w:rPr>
+          <w:rFonts w:ascii="Open Sans" w:hAnsi="Open Sans" w:cs="Open Sans"/>
+        </w:rPr>
+        <w:t>area</w:t>
+      </w:r>
+      <w:proofErr w:type="spellEnd"/>
+      <w:r>
+        <w:rPr>
+          <w:rFonts w:ascii="Open Sans" w:hAnsi="Open Sans" w:cs="Open Sans"/>
+        </w:rPr>
+        <w:t>": "</w:t>
+      </w:r>
+      <w:r>
+        <w:rPr>
+          <w:rFonts w:ascii="Open Sans" w:hAnsi="Open Sans" w:cs="Open Sans"/>
+        </w:rPr>
+        <w:t>{</w:t>
+      </w:r>
+      <w:proofErr w:type="spellStart"/>
+      <w:r>
+        <w:rPr>
+          <w:rFonts w:ascii="Open Sans" w:hAnsi="Open Sans" w:cs="Open Sans"/>
+        </w:rPr>
+        <w:t>area</w:t>
+      </w:r>
+      <w:proofErr w:type="spellEnd"/>
+      <w:r>
+        <w:rPr>
+          <w:rFonts w:ascii="Open Sans" w:hAnsi="Open Sans" w:cs="Open Sans"/>
+        </w:rPr>
+        <w:t>}</w:t>
       </w:r>
       <w:r>
         <w:rPr>
@@ -1694,13 +2329,41 @@
         <w:rPr>
           <w:rFonts w:ascii="Open Sans" w:hAnsi="Open Sans" w:cs="Open Sans"/>
         </w:rPr>
-        <w:t xml:space="preserve">        "instructions": "</w:t>
-      </w:r>
-      <w:r>
-        <w:rPr>
-          <w:rFonts w:ascii="Open Sans" w:hAnsi="Open Sans" w:cs="Open Sans"/>
-        </w:rPr>
-        <w:t>{instructions}</w:t>
+        <w:t xml:space="preserve">        "</w:t>
+      </w:r>
+      <w:proofErr w:type="spellStart"/>
+      <w:r>
+        <w:rPr>
+          <w:rFonts w:ascii="Open Sans" w:hAnsi="Open Sans" w:cs="Open Sans"/>
+        </w:rPr>
+        <w:t>instructions</w:t>
+      </w:r>
+      <w:proofErr w:type="spellEnd"/>
+      <w:r>
+        <w:rPr>
+          <w:rFonts w:ascii="Open Sans" w:hAnsi="Open Sans" w:cs="Open Sans"/>
+        </w:rPr>
+        <w:t>": "</w:t>
+      </w:r>
+      <w:r>
+        <w:rPr>
+          <w:rFonts w:ascii="Open Sans" w:hAnsi="Open Sans" w:cs="Open Sans"/>
+        </w:rPr>
+        <w:t>{</w:t>
+      </w:r>
+      <w:proofErr w:type="spellStart"/>
+      <w:r>
+        <w:rPr>
+          <w:rFonts w:ascii="Open Sans" w:hAnsi="Open Sans" w:cs="Open Sans"/>
+        </w:rPr>
+        <w:t>instructions</w:t>
+      </w:r>
+      <w:proofErr w:type="spellEnd"/>
+      <w:r>
+        <w:rPr>
+          <w:rFonts w:ascii="Open Sans" w:hAnsi="Open Sans" w:cs="Open Sans"/>
+        </w:rPr>
+        <w:t>}</w:t>
       </w:r>
       <w:r>
         <w:rPr>
@@ -1713,8 +2376,17 @@
           <w:rFonts w:ascii="Open Sans" w:hAnsi="Open Sans" w:cs="Open Sans"/>
           <w:b/>
         </w:rPr>
-        <w:t xml:space="preserve"> - require</w:t>
-      </w:r>
+        <w:t xml:space="preserve"> - </w:t>
+      </w:r>
+      <w:proofErr w:type="spellStart"/>
+      <w:r>
+        <w:rPr>
+          <w:rFonts w:ascii="Open Sans" w:hAnsi="Open Sans" w:cs="Open Sans"/>
+          <w:b/>
+        </w:rPr>
+        <w:t>require</w:t>
+      </w:r>
+      <w:proofErr w:type="spellEnd"/>
     </w:p>
     <w:p>
       <w:pPr>
@@ -1734,7 +2406,21 @@
         <w:rPr>
           <w:rFonts w:ascii="Open Sans" w:hAnsi="Open Sans" w:cs="Open Sans"/>
         </w:rPr>
-        <w:t>{url-image}</w:t>
+        <w:t>{</w:t>
+      </w:r>
+      <w:proofErr w:type="spellStart"/>
+      <w:r>
+        <w:rPr>
+          <w:rFonts w:ascii="Open Sans" w:hAnsi="Open Sans" w:cs="Open Sans"/>
+        </w:rPr>
+        <w:t>url</w:t>
+      </w:r>
+      <w:proofErr w:type="spellEnd"/>
+      <w:r>
+        <w:rPr>
+          <w:rFonts w:ascii="Open Sans" w:hAnsi="Open Sans" w:cs="Open Sans"/>
+        </w:rPr>
+        <w:t>-image}</w:t>
       </w:r>
       <w:r>
         <w:rPr>
@@ -1755,13 +2441,41 @@
         <w:rPr>
           <w:rFonts w:ascii="Open Sans" w:hAnsi="Open Sans" w:cs="Open Sans"/>
         </w:rPr>
-        <w:t xml:space="preserve">        "tags": "</w:t>
-      </w:r>
-      <w:r>
-        <w:rPr>
-          <w:rFonts w:ascii="Open Sans" w:hAnsi="Open Sans" w:cs="Open Sans"/>
-        </w:rPr>
-        <w:t>{tags}</w:t>
+        <w:t xml:space="preserve">        "</w:t>
+      </w:r>
+      <w:proofErr w:type="spellStart"/>
+      <w:r>
+        <w:rPr>
+          <w:rFonts w:ascii="Open Sans" w:hAnsi="Open Sans" w:cs="Open Sans"/>
+        </w:rPr>
+        <w:t>tags</w:t>
+      </w:r>
+      <w:proofErr w:type="spellEnd"/>
+      <w:r>
+        <w:rPr>
+          <w:rFonts w:ascii="Open Sans" w:hAnsi="Open Sans" w:cs="Open Sans"/>
+        </w:rPr>
+        <w:t>": "</w:t>
+      </w:r>
+      <w:r>
+        <w:rPr>
+          <w:rFonts w:ascii="Open Sans" w:hAnsi="Open Sans" w:cs="Open Sans"/>
+        </w:rPr>
+        <w:t>{</w:t>
+      </w:r>
+      <w:proofErr w:type="spellStart"/>
+      <w:r>
+        <w:rPr>
+          <w:rFonts w:ascii="Open Sans" w:hAnsi="Open Sans" w:cs="Open Sans"/>
+        </w:rPr>
+        <w:t>tags</w:t>
+      </w:r>
+      <w:proofErr w:type="spellEnd"/>
+      <w:r>
+        <w:rPr>
+          <w:rFonts w:ascii="Open Sans" w:hAnsi="Open Sans" w:cs="Open Sans"/>
+        </w:rPr>
+        <w:t>}</w:t>
       </w:r>
       <w:r>
         <w:rPr>
@@ -1782,7 +2496,21 @@
         <w:rPr>
           <w:rFonts w:ascii="Open Sans" w:hAnsi="Open Sans" w:cs="Open Sans"/>
         </w:rPr>
-        <w:t xml:space="preserve">        "ingredients": "</w:t>
+        <w:t xml:space="preserve">        "</w:t>
+      </w:r>
+      <w:proofErr w:type="spellStart"/>
+      <w:r>
+        <w:rPr>
+          <w:rFonts w:ascii="Open Sans" w:hAnsi="Open Sans" w:cs="Open Sans"/>
+        </w:rPr>
+        <w:t>ingredients</w:t>
+      </w:r>
+      <w:proofErr w:type="spellEnd"/>
+      <w:r>
+        <w:rPr>
+          <w:rFonts w:ascii="Open Sans" w:hAnsi="Open Sans" w:cs="Open Sans"/>
+        </w:rPr>
+        <w:t>": "</w:t>
       </w:r>
       <w:r>
         <w:rPr>
@@ -1801,22 +2529,45 @@
           <w:rFonts w:ascii="Open Sans" w:hAnsi="Open Sans" w:cs="Open Sans"/>
           <w:b/>
         </w:rPr>
-        <w:t xml:space="preserve"> - require</w:t>
-      </w:r>
-    </w:p>
-    <w:p>
-      <w:pPr>
-        <w:spacing w:line="240" w:lineRule="auto"/>
-        <w:ind w:firstLine="360"/>
-        <w:rPr>
-          <w:rFonts w:ascii="Open Sans" w:hAnsi="Open Sans" w:cs="Open Sans"/>
-        </w:rPr>
-      </w:pPr>
-      <w:r>
-        <w:rPr>
-          <w:rFonts w:ascii="Open Sans" w:hAnsi="Open Sans" w:cs="Open Sans"/>
-        </w:rPr>
-        <w:t xml:space="preserve">        "measures": "</w:t>
+        <w:t xml:space="preserve"> - </w:t>
+      </w:r>
+      <w:proofErr w:type="spellStart"/>
+      <w:r>
+        <w:rPr>
+          <w:rFonts w:ascii="Open Sans" w:hAnsi="Open Sans" w:cs="Open Sans"/>
+          <w:b/>
+        </w:rPr>
+        <w:t>require</w:t>
+      </w:r>
+      <w:proofErr w:type="spellEnd"/>
+    </w:p>
+    <w:p>
+      <w:pPr>
+        <w:spacing w:line="240" w:lineRule="auto"/>
+        <w:ind w:firstLine="360"/>
+        <w:rPr>
+          <w:rFonts w:ascii="Open Sans" w:hAnsi="Open Sans" w:cs="Open Sans"/>
+        </w:rPr>
+      </w:pPr>
+      <w:r>
+        <w:rPr>
+          <w:rFonts w:ascii="Open Sans" w:hAnsi="Open Sans" w:cs="Open Sans"/>
+        </w:rPr>
+        <w:t xml:space="preserve">        "</w:t>
+      </w:r>
+      <w:proofErr w:type="spellStart"/>
+      <w:r>
+        <w:rPr>
+          <w:rFonts w:ascii="Open Sans" w:hAnsi="Open Sans" w:cs="Open Sans"/>
+        </w:rPr>
+        <w:t>measures</w:t>
+      </w:r>
+      <w:proofErr w:type="spellEnd"/>
+      <w:r>
+        <w:rPr>
+          <w:rFonts w:ascii="Open Sans" w:hAnsi="Open Sans" w:cs="Open Sans"/>
+        </w:rPr>
+        <w:t>": "</w:t>
       </w:r>
       <w:r>
         <w:rPr>
@@ -1835,8 +2586,17 @@
           <w:rFonts w:ascii="Open Sans" w:hAnsi="Open Sans" w:cs="Open Sans"/>
           <w:b/>
         </w:rPr>
-        <w:t xml:space="preserve"> - require</w:t>
-      </w:r>
+        <w:t xml:space="preserve"> - </w:t>
+      </w:r>
+      <w:proofErr w:type="spellStart"/>
+      <w:r>
+        <w:rPr>
+          <w:rFonts w:ascii="Open Sans" w:hAnsi="Open Sans" w:cs="Open Sans"/>
+          <w:b/>
+        </w:rPr>
+        <w:t>require</w:t>
+      </w:r>
+      <w:proofErr w:type="spellEnd"/>
     </w:p>
     <w:p>
       <w:pPr>
@@ -1856,7 +2616,21 @@
         <w:rPr>
           <w:rFonts w:ascii="Open Sans" w:hAnsi="Open Sans" w:cs="Open Sans"/>
         </w:rPr>
-        <w:t>„{url-vieo}</w:t>
+        <w:t>„{</w:t>
+      </w:r>
+      <w:proofErr w:type="spellStart"/>
+      <w:r>
+        <w:rPr>
+          <w:rFonts w:ascii="Open Sans" w:hAnsi="Open Sans" w:cs="Open Sans"/>
+        </w:rPr>
+        <w:t>url-vieo</w:t>
+      </w:r>
+      <w:proofErr w:type="spellEnd"/>
+      <w:r>
+        <w:rPr>
+          <w:rFonts w:ascii="Open Sans" w:hAnsi="Open Sans" w:cs="Open Sans"/>
+        </w:rPr>
+        <w:t>}</w:t>
       </w:r>
       <w:r>
         <w:rPr>
@@ -1877,13 +2651,41 @@
         <w:rPr>
           <w:rFonts w:ascii="Open Sans" w:hAnsi="Open Sans" w:cs="Open Sans"/>
         </w:rPr>
-        <w:t xml:space="preserve">        "source": "</w:t>
-      </w:r>
-      <w:r>
-        <w:rPr>
-          <w:rFonts w:ascii="Open Sans" w:hAnsi="Open Sans" w:cs="Open Sans"/>
-        </w:rPr>
-        <w:t>{url-source}</w:t>
+        <w:t xml:space="preserve">        "</w:t>
+      </w:r>
+      <w:proofErr w:type="spellStart"/>
+      <w:r>
+        <w:rPr>
+          <w:rFonts w:ascii="Open Sans" w:hAnsi="Open Sans" w:cs="Open Sans"/>
+        </w:rPr>
+        <w:t>source</w:t>
+      </w:r>
+      <w:proofErr w:type="spellEnd"/>
+      <w:r>
+        <w:rPr>
+          <w:rFonts w:ascii="Open Sans" w:hAnsi="Open Sans" w:cs="Open Sans"/>
+        </w:rPr>
+        <w:t>": "</w:t>
+      </w:r>
+      <w:r>
+        <w:rPr>
+          <w:rFonts w:ascii="Open Sans" w:hAnsi="Open Sans" w:cs="Open Sans"/>
+        </w:rPr>
+        <w:t>{</w:t>
+      </w:r>
+      <w:proofErr w:type="spellStart"/>
+      <w:r>
+        <w:rPr>
+          <w:rFonts w:ascii="Open Sans" w:hAnsi="Open Sans" w:cs="Open Sans"/>
+        </w:rPr>
+        <w:t>url-source</w:t>
+      </w:r>
+      <w:proofErr w:type="spellEnd"/>
+      <w:r>
+        <w:rPr>
+          <w:rFonts w:ascii="Open Sans" w:hAnsi="Open Sans" w:cs="Open Sans"/>
+        </w:rPr>
+        <w:t>}</w:t>
       </w:r>
       <w:r>
         <w:rPr>
@@ -1940,6 +2742,7 @@
         </w:rPr>
         <w:t xml:space="preserve">Get </w:t>
       </w:r>
+      <w:proofErr w:type="spellStart"/>
       <w:r>
         <w:rPr>
           <w:rFonts w:ascii="Open Sans" w:hAnsi="Open Sans" w:cs="Open Sans"/>
@@ -1949,6 +2752,7 @@
         </w:rPr>
         <w:t>recipe</w:t>
       </w:r>
+      <w:proofErr w:type="spellEnd"/>
       <w:r>
         <w:rPr>
           <w:rFonts w:ascii="Open Sans" w:hAnsi="Open Sans" w:cs="Open Sans"/>
@@ -1958,6 +2762,7 @@
         </w:rPr>
         <w:t xml:space="preserve"> by </w:t>
       </w:r>
+      <w:proofErr w:type="spellStart"/>
       <w:r>
         <w:rPr>
           <w:rFonts w:ascii="Open Sans" w:hAnsi="Open Sans" w:cs="Open Sans"/>
@@ -1967,22 +2772,32 @@
         </w:rPr>
         <w:t>category</w:t>
       </w:r>
-    </w:p>
-    <w:p>
-      <w:pPr>
-        <w:spacing w:line="240" w:lineRule="auto"/>
-        <w:ind w:firstLine="360"/>
-        <w:rPr>
-          <w:rFonts w:ascii="Open Sans" w:hAnsi="Open Sans" w:cs="Open Sans"/>
-          <w:b/>
-        </w:rPr>
-      </w:pPr>
-      <w:r>
-        <w:rPr>
-          <w:rFonts w:ascii="Open Sans" w:hAnsi="Open Sans" w:cs="Open Sans"/>
-          <w:b/>
-        </w:rPr>
-        <w:t xml:space="preserve">Method: </w:t>
+      <w:proofErr w:type="spellEnd"/>
+    </w:p>
+    <w:p>
+      <w:pPr>
+        <w:spacing w:line="240" w:lineRule="auto"/>
+        <w:ind w:firstLine="360"/>
+        <w:rPr>
+          <w:rFonts w:ascii="Open Sans" w:hAnsi="Open Sans" w:cs="Open Sans"/>
+          <w:b/>
+        </w:rPr>
+      </w:pPr>
+      <w:proofErr w:type="spellStart"/>
+      <w:r>
+        <w:rPr>
+          <w:rFonts w:ascii="Open Sans" w:hAnsi="Open Sans" w:cs="Open Sans"/>
+          <w:b/>
+        </w:rPr>
+        <w:t>Method</w:t>
+      </w:r>
+      <w:proofErr w:type="spellEnd"/>
+      <w:r>
+        <w:rPr>
+          <w:rFonts w:ascii="Open Sans" w:hAnsi="Open Sans" w:cs="Open Sans"/>
+          <w:b/>
+        </w:rPr>
+        <w:t xml:space="preserve">: </w:t>
       </w:r>
       <w:r>
         <w:rPr>
@@ -2027,6 +2842,7 @@
           <w:rFonts w:ascii="Open Sans" w:hAnsi="Open Sans" w:cs="Open Sans"/>
         </w:rPr>
       </w:pPr>
+      <w:proofErr w:type="spellStart"/>
       <w:r>
         <w:rPr>
           <w:rFonts w:ascii="Open Sans" w:hAnsi="Open Sans" w:cs="Open Sans"/>
@@ -2034,6 +2850,7 @@
         </w:rPr>
         <w:t>example</w:t>
       </w:r>
+      <w:proofErr w:type="spellEnd"/>
       <w:r>
         <w:rPr>
           <w:rFonts w:ascii="Open Sans" w:hAnsi="Open Sans" w:cs="Open Sans"/>
@@ -2086,6 +2903,7 @@
         </w:rPr>
         <w:t xml:space="preserve">Get </w:t>
       </w:r>
+      <w:proofErr w:type="spellStart"/>
       <w:r>
         <w:rPr>
           <w:rFonts w:ascii="Open Sans" w:hAnsi="Open Sans" w:cs="Open Sans"/>
@@ -2095,6 +2913,7 @@
         </w:rPr>
         <w:t>recipe</w:t>
       </w:r>
+      <w:proofErr w:type="spellEnd"/>
       <w:r>
         <w:rPr>
           <w:rFonts w:ascii="Open Sans" w:hAnsi="Open Sans" w:cs="Open Sans"/>
@@ -2104,31 +2923,62 @@
         </w:rPr>
         <w:t xml:space="preserve"> by </w:t>
       </w:r>
-      <w:r>
-        <w:rPr>
-          <w:rFonts w:ascii="Open Sans" w:hAnsi="Open Sans" w:cs="Open Sans"/>
-          <w:b/>
-          <w:sz w:val="24"/>
-          <w:szCs w:val="24"/>
-        </w:rPr>
-        <w:t>meal name</w:t>
-      </w:r>
-    </w:p>
-    <w:p>
-      <w:pPr>
-        <w:spacing w:line="240" w:lineRule="auto"/>
-        <w:ind w:firstLine="360"/>
-        <w:rPr>
-          <w:rFonts w:ascii="Open Sans" w:hAnsi="Open Sans" w:cs="Open Sans"/>
-          <w:b/>
-        </w:rPr>
-      </w:pPr>
-      <w:r>
-        <w:rPr>
-          <w:rFonts w:ascii="Open Sans" w:hAnsi="Open Sans" w:cs="Open Sans"/>
-          <w:b/>
-        </w:rPr>
-        <w:t xml:space="preserve">Method: </w:t>
+      <w:proofErr w:type="spellStart"/>
+      <w:r>
+        <w:rPr>
+          <w:rFonts w:ascii="Open Sans" w:hAnsi="Open Sans" w:cs="Open Sans"/>
+          <w:b/>
+          <w:sz w:val="24"/>
+          <w:szCs w:val="24"/>
+        </w:rPr>
+        <w:t>meal</w:t>
+      </w:r>
+      <w:proofErr w:type="spellEnd"/>
+      <w:r>
+        <w:rPr>
+          <w:rFonts w:ascii="Open Sans" w:hAnsi="Open Sans" w:cs="Open Sans"/>
+          <w:b/>
+          <w:sz w:val="24"/>
+          <w:szCs w:val="24"/>
+        </w:rPr>
+        <w:t xml:space="preserve"> </w:t>
+      </w:r>
+      <w:proofErr w:type="spellStart"/>
+      <w:r>
+        <w:rPr>
+          <w:rFonts w:ascii="Open Sans" w:hAnsi="Open Sans" w:cs="Open Sans"/>
+          <w:b/>
+          <w:sz w:val="24"/>
+          <w:szCs w:val="24"/>
+        </w:rPr>
+        <w:t>name</w:t>
+      </w:r>
+      <w:proofErr w:type="spellEnd"/>
+    </w:p>
+    <w:p>
+      <w:pPr>
+        <w:spacing w:line="240" w:lineRule="auto"/>
+        <w:ind w:firstLine="360"/>
+        <w:rPr>
+          <w:rFonts w:ascii="Open Sans" w:hAnsi="Open Sans" w:cs="Open Sans"/>
+          <w:b/>
+        </w:rPr>
+      </w:pPr>
+      <w:proofErr w:type="spellStart"/>
+      <w:r>
+        <w:rPr>
+          <w:rFonts w:ascii="Open Sans" w:hAnsi="Open Sans" w:cs="Open Sans"/>
+          <w:b/>
+        </w:rPr>
+        <w:t>Method</w:t>
+      </w:r>
+      <w:proofErr w:type="spellEnd"/>
+      <w:r>
+        <w:rPr>
+          <w:rFonts w:ascii="Open Sans" w:hAnsi="Open Sans" w:cs="Open Sans"/>
+          <w:b/>
+        </w:rPr>
+        <w:t xml:space="preserve">: </w:t>
       </w:r>
       <w:r>
         <w:rPr>
@@ -2173,6 +3023,7 @@
           <w:rFonts w:ascii="Open Sans" w:hAnsi="Open Sans" w:cs="Open Sans"/>
         </w:rPr>
       </w:pPr>
+      <w:proofErr w:type="spellStart"/>
       <w:r>
         <w:rPr>
           <w:rFonts w:ascii="Open Sans" w:hAnsi="Open Sans" w:cs="Open Sans"/>
@@ -2180,6 +3031,7 @@
         </w:rPr>
         <w:t>example</w:t>
       </w:r>
+      <w:proofErr w:type="spellEnd"/>
       <w:r>
         <w:rPr>
           <w:rFonts w:ascii="Open Sans" w:hAnsi="Open Sans" w:cs="Open Sans"/>
@@ -2238,6 +3090,7 @@
         </w:rPr>
         <w:t xml:space="preserve">Get </w:t>
       </w:r>
+      <w:proofErr w:type="spellStart"/>
       <w:r>
         <w:rPr>
           <w:rFonts w:ascii="Open Sans" w:hAnsi="Open Sans" w:cs="Open Sans"/>
@@ -2247,14 +3100,25 @@
         </w:rPr>
         <w:t>recipe</w:t>
       </w:r>
-      <w:r>
-        <w:rPr>
-          <w:rFonts w:ascii="Open Sans" w:hAnsi="Open Sans" w:cs="Open Sans"/>
-          <w:b/>
-          <w:sz w:val="24"/>
-          <w:szCs w:val="24"/>
-        </w:rPr>
-        <w:t xml:space="preserve"> by i</w:t>
+      <w:proofErr w:type="spellEnd"/>
+      <w:r>
+        <w:rPr>
+          <w:rFonts w:ascii="Open Sans" w:hAnsi="Open Sans" w:cs="Open Sans"/>
+          <w:b/>
+          <w:sz w:val="24"/>
+          <w:szCs w:val="24"/>
+        </w:rPr>
+        <w:t xml:space="preserve"> by </w:t>
+      </w:r>
+      <w:proofErr w:type="spellStart"/>
+      <w:r>
+        <w:rPr>
+          <w:rFonts w:ascii="Open Sans" w:hAnsi="Open Sans" w:cs="Open Sans"/>
+          <w:b/>
+          <w:sz w:val="24"/>
+          <w:szCs w:val="24"/>
+        </w:rPr>
+        <w:t>i</w:t>
       </w:r>
       <w:r>
         <w:rPr>
@@ -2265,22 +3129,32 @@
         </w:rPr>
         <w:t>ngredient</w:t>
       </w:r>
-    </w:p>
-    <w:p>
-      <w:pPr>
-        <w:spacing w:line="240" w:lineRule="auto"/>
-        <w:ind w:firstLine="360"/>
-        <w:rPr>
-          <w:rFonts w:ascii="Open Sans" w:hAnsi="Open Sans" w:cs="Open Sans"/>
-          <w:b/>
-        </w:rPr>
-      </w:pPr>
-      <w:r>
-        <w:rPr>
-          <w:rFonts w:ascii="Open Sans" w:hAnsi="Open Sans" w:cs="Open Sans"/>
-          <w:b/>
-        </w:rPr>
-        <w:t xml:space="preserve">Method: </w:t>
+      <w:proofErr w:type="spellEnd"/>
+    </w:p>
+    <w:p>
+      <w:pPr>
+        <w:spacing w:line="240" w:lineRule="auto"/>
+        <w:ind w:firstLine="360"/>
+        <w:rPr>
+          <w:rFonts w:ascii="Open Sans" w:hAnsi="Open Sans" w:cs="Open Sans"/>
+          <w:b/>
+        </w:rPr>
+      </w:pPr>
+      <w:proofErr w:type="spellStart"/>
+      <w:r>
+        <w:rPr>
+          <w:rFonts w:ascii="Open Sans" w:hAnsi="Open Sans" w:cs="Open Sans"/>
+          <w:b/>
+        </w:rPr>
+        <w:t>Method</w:t>
+      </w:r>
+      <w:proofErr w:type="spellEnd"/>
+      <w:r>
+        <w:rPr>
+          <w:rFonts w:ascii="Open Sans" w:hAnsi="Open Sans" w:cs="Open Sans"/>
+          <w:b/>
+        </w:rPr>
+        <w:t xml:space="preserve">: </w:t>
       </w:r>
       <w:r>
         <w:rPr>
@@ -2315,6 +3189,174 @@
           <w:rFonts w:ascii="Open Sans" w:hAnsi="Open Sans" w:cs="Open Sans"/>
         </w:rPr>
         <w:t>{ingredient}</w:t>
+      </w:r>
+    </w:p>
+    <w:p>
+      <w:pPr>
+        <w:spacing w:line="240" w:lineRule="auto"/>
+        <w:ind w:firstLine="360"/>
+        <w:rPr>
+          <w:rFonts w:ascii="Open Sans" w:hAnsi="Open Sans" w:cs="Open Sans"/>
+        </w:rPr>
+      </w:pPr>
+      <w:proofErr w:type="spellStart"/>
+      <w:r>
+        <w:rPr>
+          <w:rFonts w:ascii="Open Sans" w:hAnsi="Open Sans" w:cs="Open Sans"/>
+          <w:b/>
+        </w:rPr>
+        <w:t>example</w:t>
+      </w:r>
+      <w:proofErr w:type="spellEnd"/>
+      <w:r>
+        <w:rPr>
+          <w:rFonts w:ascii="Open Sans" w:hAnsi="Open Sans" w:cs="Open Sans"/>
+        </w:rPr>
+        <w:t xml:space="preserve">: </w:t>
+      </w:r>
+      <w:hyperlink r:id="rId13" w:history="1">
+        <w:r>
+          <w:rPr>
+            <w:rStyle w:val="Hypertextovprepojenie"/>
+            <w:rFonts w:ascii="Open Sans" w:hAnsi="Open Sans" w:cs="Open Sans"/>
+          </w:rPr>
+          <w:t>http://localhost:3003/meal/ing/egg</w:t>
+        </w:r>
+      </w:hyperlink>
+    </w:p>
+    <w:p>
+      <w:pPr>
+        <w:spacing w:line="240" w:lineRule="auto"/>
+        <w:ind w:firstLine="360"/>
+        <w:rPr>
+          <w:rFonts w:ascii="Open Sans" w:hAnsi="Open Sans" w:cs="Open Sans"/>
+        </w:rPr>
+      </w:pPr>
+    </w:p>
+    <w:p>
+      <w:pPr>
+        <w:spacing w:line="240" w:lineRule="auto"/>
+        <w:ind w:firstLine="360"/>
+        <w:rPr>
+          <w:rFonts w:ascii="Open Sans" w:hAnsi="Open Sans" w:cs="Open Sans"/>
+        </w:rPr>
+      </w:pPr>
+    </w:p>
+    <w:p>
+      <w:pPr>
+        <w:pStyle w:val="Odsekzoznamu"/>
+        <w:numPr>
+          <w:ilvl w:val="0"/>
+          <w:numId w:val="3"/>
+        </w:numPr>
+        <w:spacing w:line="240" w:lineRule="auto"/>
+        <w:rPr>
+          <w:rFonts w:ascii="Open Sans" w:hAnsi="Open Sans" w:cs="Open Sans"/>
+          <w:b/>
+          <w:sz w:val="24"/>
+          <w:szCs w:val="24"/>
+        </w:rPr>
+      </w:pPr>
+      <w:r>
+        <w:rPr>
+          <w:rFonts w:ascii="Open Sans" w:hAnsi="Open Sans" w:cs="Open Sans"/>
+          <w:b/>
+          <w:sz w:val="24"/>
+          <w:szCs w:val="24"/>
+        </w:rPr>
+        <w:lastRenderedPageBreak/>
+        <w:t xml:space="preserve">Get </w:t>
+      </w:r>
+      <w:proofErr w:type="spellStart"/>
+      <w:r>
+        <w:rPr>
+          <w:rFonts w:ascii="Open Sans" w:hAnsi="Open Sans" w:cs="Open Sans"/>
+          <w:b/>
+          <w:sz w:val="24"/>
+          <w:szCs w:val="24"/>
+        </w:rPr>
+        <w:t>all</w:t>
+      </w:r>
+      <w:proofErr w:type="spellEnd"/>
+      <w:r>
+        <w:rPr>
+          <w:rFonts w:ascii="Open Sans" w:hAnsi="Open Sans" w:cs="Open Sans"/>
+          <w:b/>
+          <w:sz w:val="24"/>
+          <w:szCs w:val="24"/>
+        </w:rPr>
+        <w:t xml:space="preserve"> </w:t>
+      </w:r>
+      <w:proofErr w:type="spellStart"/>
+      <w:r>
+        <w:rPr>
+          <w:rFonts w:ascii="Open Sans" w:hAnsi="Open Sans" w:cs="Open Sans"/>
+          <w:b/>
+          <w:sz w:val="24"/>
+          <w:szCs w:val="24"/>
+        </w:rPr>
+        <w:t>categories</w:t>
+      </w:r>
+      <w:proofErr w:type="spellEnd"/>
+    </w:p>
+    <w:p>
+      <w:pPr>
+        <w:spacing w:line="240" w:lineRule="auto"/>
+        <w:ind w:firstLine="360"/>
+        <w:rPr>
+          <w:rFonts w:ascii="Open Sans" w:hAnsi="Open Sans" w:cs="Open Sans"/>
+          <w:b/>
+        </w:rPr>
+      </w:pPr>
+      <w:proofErr w:type="spellStart"/>
+      <w:r>
+        <w:rPr>
+          <w:rFonts w:ascii="Open Sans" w:hAnsi="Open Sans" w:cs="Open Sans"/>
+          <w:b/>
+        </w:rPr>
+        <w:t>Method</w:t>
+      </w:r>
+      <w:proofErr w:type="spellEnd"/>
+      <w:r>
+        <w:rPr>
+          <w:rFonts w:ascii="Open Sans" w:hAnsi="Open Sans" w:cs="Open Sans"/>
+          <w:b/>
+        </w:rPr>
+        <w:t xml:space="preserve">: </w:t>
+      </w:r>
+      <w:r>
+        <w:rPr>
+          <w:rFonts w:ascii="Open Sans" w:hAnsi="Open Sans" w:cs="Open Sans"/>
+        </w:rPr>
+        <w:t>Get</w:t>
+      </w:r>
+    </w:p>
+    <w:p>
+      <w:pPr>
+        <w:spacing w:line="240" w:lineRule="auto"/>
+        <w:ind w:firstLine="360"/>
+        <w:rPr>
+          <w:rFonts w:ascii="Open Sans" w:hAnsi="Open Sans" w:cs="Open Sans"/>
+        </w:rPr>
+      </w:pPr>
+      <w:r>
+        <w:rPr>
+          <w:rFonts w:ascii="Open Sans" w:hAnsi="Open Sans" w:cs="Open Sans"/>
+          <w:b/>
+        </w:rPr>
+        <w:t xml:space="preserve">url: </w:t>
+      </w:r>
+      <w:r>
+        <w:rPr>
+          <w:rFonts w:ascii="Open Sans" w:hAnsi="Open Sans" w:cs="Open Sans"/>
+        </w:rPr>
+        <w:t>http://localhost:3003/meal</w:t>
+      </w:r>
+      <w:r>
+        <w:rPr>
+          <w:rFonts w:ascii="Open Sans" w:hAnsi="Open Sans" w:cs="Open Sans"/>
+        </w:rPr>
+        <w:t>/cat</w:t>
       </w:r>
       <w:bookmarkStart w:id="0" w:name="_GoBack"/>
       <w:bookmarkEnd w:id="0"/>
@@ -2327,25 +3369,6 @@
           <w:rFonts w:ascii="Open Sans" w:hAnsi="Open Sans" w:cs="Open Sans"/>
         </w:rPr>
       </w:pPr>
-      <w:r>
-        <w:rPr>
-          <w:rFonts w:ascii="Open Sans" w:hAnsi="Open Sans" w:cs="Open Sans"/>
-          <w:b/>
-        </w:rPr>
-        <w:t>example</w:t>
-      </w:r>
-      <w:r>
-        <w:rPr>
-          <w:rFonts w:ascii="Open Sans" w:hAnsi="Open Sans" w:cs="Open Sans"/>
-        </w:rPr>
-        <w:t xml:space="preserve">: </w:t>
-      </w:r>
-      <w:r>
-        <w:rPr>
-          <w:rFonts w:ascii="Open Sans" w:hAnsi="Open Sans" w:cs="Open Sans"/>
-        </w:rPr>
-        <w:t>http://localhost:3003/meal/ing/egg</w:t>
-      </w:r>
     </w:p>
     <w:p>
       <w:pPr>
@@ -3371,7 +4394,7 @@
 </file>
 
 <file path=customXml/itemProps1.xml><?xml version="1.0" encoding="utf-8"?>
-<ds:datastoreItem xmlns:ds="http://schemas.openxmlformats.org/officeDocument/2006/customXml" ds:itemID="{49A5C056-4E14-4033-B97E-FFB414692C32}">
+<ds:datastoreItem xmlns:ds="http://schemas.openxmlformats.org/officeDocument/2006/customXml" ds:itemID="{9B8214AD-42F3-48D5-884F-DDBDBB12ED84}">
   <ds:schemaRefs>
     <ds:schemaRef ds:uri="http://schemas.openxmlformats.org/officeDocument/2006/bibliography"/>
   </ds:schemaRefs>

</xml_diff>